<commit_message>
some updates that did not really work
Trying to make it display song list at home page
</commit_message>
<xml_diff>
--- a/DOCUMENTATION(README!!!!!!!!!).docx
+++ b/DOCUMENTATION(README!!!!!!!!!).docx
@@ -794,7 +794,7 @@
           <w:szCs w:val="24"/>
         </w:rPr>
       </w:pPr>
-      <w:hyperlink w:anchor="_Checkpoint" w:history="1">
+      <w:hyperlink w:anchor="_Checkpoint_For_Django" w:history="1">
         <w:r>
           <w:rPr>
             <w:rStyle w:val="a7"/>
@@ -802,7 +802,7 @@
             <w:sz w:val="24"/>
             <w:szCs w:val="24"/>
           </w:rPr>
-          <w:t>Checkpoint</w:t>
+          <w:t>Checkpoint For Django</w:t>
         </w:r>
       </w:hyperlink>
     </w:p>
@@ -815,6 +815,17 @@
           <w:szCs w:val="24"/>
         </w:rPr>
       </w:pPr>
+      <w:hyperlink w:anchor="_Understanding_the_Model" w:history="1">
+        <w:r>
+          <w:rPr>
+            <w:rStyle w:val="a7"/>
+            <w:rFonts w:ascii="Comic Sans MS" w:hAnsi="Comic Sans MS"/>
+            <w:sz w:val="24"/>
+            <w:szCs w:val="24"/>
+          </w:rPr>
+          <w:t>Understanding the Model</w:t>
+        </w:r>
+      </w:hyperlink>
     </w:p>
     <w:p>
       <w:pPr>
@@ -825,6 +836,38 @@
           <w:szCs w:val="24"/>
         </w:rPr>
       </w:pPr>
+      <w:hyperlink w:anchor="_Understanding_List_and" w:history="1">
+        <w:r>
+          <w:rPr>
+            <w:rStyle w:val="a7"/>
+            <w:rFonts w:ascii="Comic Sans MS" w:hAnsi="Comic Sans MS"/>
+            <w:sz w:val="24"/>
+            <w:szCs w:val="24"/>
+          </w:rPr>
+          <w:t>Understanding List and Detailed Views</w:t>
+        </w:r>
+      </w:hyperlink>
+    </w:p>
+    <w:p>
+      <w:pPr>
+        <w:jc w:val="center"/>
+        <w:rPr>
+          <w:rFonts w:ascii="Comic Sans MS" w:hAnsi="Comic Sans MS"/>
+          <w:sz w:val="24"/>
+          <w:szCs w:val="24"/>
+        </w:rPr>
+      </w:pPr>
+      <w:hyperlink w:anchor="_How_to_manage" w:history="1">
+        <w:r>
+          <w:rPr>
+            <w:rStyle w:val="a7"/>
+            <w:rFonts w:ascii="Comic Sans MS" w:hAnsi="Comic Sans MS"/>
+            <w:sz w:val="24"/>
+            <w:szCs w:val="24"/>
+          </w:rPr>
+          <w:t>How to manage your model with admin</w:t>
+        </w:r>
+      </w:hyperlink>
     </w:p>
     <w:p>
       <w:pPr>
@@ -1979,6 +2022,7 @@
       <w:r>
         <w:rPr>
           <w:rFonts w:ascii="Comic Sans MS" w:hAnsi="Comic Sans MS"/>
+          <w:noProof/>
           <w:sz w:val="24"/>
           <w:szCs w:val="24"/>
         </w:rPr>
@@ -2077,6 +2121,7 @@
       <w:r>
         <w:rPr>
           <w:rFonts w:ascii="Comic Sans MS" w:hAnsi="Comic Sans MS"/>
+          <w:noProof/>
           <w:color w:val="FF0000"/>
           <w:sz w:val="24"/>
           <w:szCs w:val="24"/>
@@ -2189,6 +2234,7 @@
       <w:r>
         <w:rPr>
           <w:rFonts w:ascii="Comic Sans MS" w:hAnsi="Comic Sans MS"/>
+          <w:noProof/>
           <w:sz w:val="24"/>
           <w:szCs w:val="24"/>
         </w:rPr>
@@ -2257,6 +2303,7 @@
       <w:r>
         <w:rPr>
           <w:rFonts w:ascii="Comic Sans MS" w:hAnsi="Comic Sans MS"/>
+          <w:noProof/>
           <w:sz w:val="24"/>
           <w:szCs w:val="24"/>
         </w:rPr>
@@ -2425,6 +2472,7 @@
       <w:r>
         <w:rPr>
           <w:rFonts w:ascii="Comic Sans MS" w:hAnsi="Comic Sans MS"/>
+          <w:noProof/>
           <w:sz w:val="24"/>
           <w:szCs w:val="24"/>
         </w:rPr>
@@ -2561,6 +2609,7 @@
       <w:r>
         <w:rPr>
           <w:rFonts w:ascii="Comic Sans MS" w:hAnsi="Comic Sans MS"/>
+          <w:noProof/>
           <w:sz w:val="24"/>
           <w:szCs w:val="24"/>
         </w:rPr>
@@ -2629,6 +2678,7 @@
       <w:r>
         <w:rPr>
           <w:rFonts w:ascii="Comic Sans MS" w:hAnsi="Comic Sans MS"/>
+          <w:noProof/>
           <w:sz w:val="24"/>
           <w:szCs w:val="24"/>
         </w:rPr>
@@ -2925,6 +2975,7 @@
       <w:r>
         <w:rPr>
           <w:rFonts w:ascii="Comic Sans MS" w:hAnsi="Comic Sans MS"/>
+          <w:noProof/>
           <w:sz w:val="24"/>
           <w:szCs w:val="24"/>
         </w:rPr>
@@ -3428,6 +3479,7 @@
       <w:r>
         <w:rPr>
           <w:rFonts w:ascii="Comic Sans MS" w:hAnsi="Comic Sans MS"/>
+          <w:noProof/>
           <w:sz w:val="24"/>
           <w:szCs w:val="24"/>
         </w:rPr>
@@ -3500,6 +3552,7 @@
       <w:r>
         <w:rPr>
           <w:rFonts w:ascii="Comic Sans MS" w:hAnsi="Comic Sans MS"/>
+          <w:noProof/>
           <w:sz w:val="24"/>
           <w:szCs w:val="24"/>
         </w:rPr>
@@ -3713,6 +3766,7 @@
       <w:r>
         <w:rPr>
           <w:rFonts w:ascii="Comic Sans MS" w:hAnsi="Comic Sans MS"/>
+          <w:noProof/>
           <w:sz w:val="24"/>
           <w:szCs w:val="24"/>
         </w:rPr>
@@ -3805,6 +3859,7 @@
       <w:r>
         <w:rPr>
           <w:rFonts w:ascii="Comic Sans MS" w:hAnsi="Comic Sans MS"/>
+          <w:noProof/>
           <w:sz w:val="24"/>
           <w:szCs w:val="24"/>
         </w:rPr>
@@ -3873,6 +3928,7 @@
       <w:r>
         <w:rPr>
           <w:rFonts w:ascii="Comic Sans MS" w:hAnsi="Comic Sans MS"/>
+          <w:noProof/>
           <w:sz w:val="24"/>
           <w:szCs w:val="24"/>
         </w:rPr>
@@ -3957,6 +4013,7 @@
       <w:r>
         <w:rPr>
           <w:rFonts w:ascii="Comic Sans MS" w:hAnsi="Comic Sans MS"/>
+          <w:noProof/>
           <w:sz w:val="24"/>
           <w:szCs w:val="24"/>
         </w:rPr>
@@ -4008,6 +4065,7 @@
       <w:r>
         <w:rPr>
           <w:rFonts w:ascii="Comic Sans MS" w:hAnsi="Comic Sans MS"/>
+          <w:noProof/>
           <w:sz w:val="24"/>
           <w:szCs w:val="24"/>
         </w:rPr>
@@ -4167,6 +4225,7 @@
       <w:r>
         <w:rPr>
           <w:rFonts w:ascii="Comic Sans MS" w:hAnsi="Comic Sans MS"/>
+          <w:noProof/>
           <w:sz w:val="24"/>
           <w:szCs w:val="24"/>
         </w:rPr>
@@ -4235,6 +4294,7 @@
       <w:r>
         <w:rPr>
           <w:rFonts w:ascii="Comic Sans MS" w:hAnsi="Comic Sans MS"/>
+          <w:noProof/>
           <w:sz w:val="24"/>
           <w:szCs w:val="24"/>
         </w:rPr>
@@ -4293,7 +4353,9 @@
         </w:rPr>
       </w:pPr>
       <w:bookmarkStart w:id="6" w:name="_Checkpoint"/>
+      <w:bookmarkStart w:id="7" w:name="_Checkpoint_For_Django"/>
       <w:bookmarkEnd w:id="6"/>
+      <w:bookmarkEnd w:id="7"/>
       <w:r>
         <w:rPr>
           <w:rFonts w:ascii="Comic Sans MS" w:hAnsi="Comic Sans MS"/>
@@ -4349,6 +4411,2762 @@
           <w:szCs w:val="24"/>
         </w:rPr>
       </w:pPr>
+    </w:p>
+    <w:p>
+      <w:pPr>
+        <w:pStyle w:val="1"/>
+        <w:jc w:val="center"/>
+        <w:rPr>
+          <w:rFonts w:ascii="Comic Sans MS" w:hAnsi="Comic Sans MS"/>
+        </w:rPr>
+      </w:pPr>
+      <w:bookmarkStart w:id="8" w:name="_Understanding_the_Model"/>
+      <w:bookmarkEnd w:id="8"/>
+      <w:r>
+        <w:rPr>
+          <w:rFonts w:ascii="Comic Sans MS" w:hAnsi="Comic Sans MS"/>
+        </w:rPr>
+        <w:t>Understanding the Model</w:t>
+      </w:r>
+    </w:p>
+    <w:p>
+      <w:pPr>
+        <w:rPr>
+          <w:rFonts w:ascii="Comic Sans MS" w:hAnsi="Comic Sans MS"/>
+          <w:sz w:val="24"/>
+          <w:szCs w:val="24"/>
+        </w:rPr>
+      </w:pPr>
+    </w:p>
+    <w:p>
+      <w:pPr>
+        <w:rPr>
+          <w:rFonts w:ascii="Comic Sans MS" w:hAnsi="Comic Sans MS"/>
+          <w:sz w:val="24"/>
+          <w:szCs w:val="24"/>
+        </w:rPr>
+      </w:pPr>
+      <w:r>
+        <w:rPr>
+          <w:rFonts w:ascii="Comic Sans MS" w:hAnsi="Comic Sans MS"/>
+          <w:sz w:val="24"/>
+          <w:szCs w:val="24"/>
+        </w:rPr>
+        <w:t xml:space="preserve">Before you start, </w:t>
+      </w:r>
+      <w:r>
+        <w:rPr>
+          <w:rFonts w:ascii="Comic Sans MS" w:hAnsi="Comic Sans MS"/>
+          <w:sz w:val="24"/>
+          <w:szCs w:val="24"/>
+        </w:rPr>
+        <w:t>we only created the project, now we need to create the app.</w:t>
+      </w:r>
+    </w:p>
+    <w:p>
+      <w:pPr>
+        <w:rPr>
+          <w:rFonts w:ascii="Comic Sans MS" w:hAnsi="Comic Sans MS"/>
+          <w:sz w:val="24"/>
+          <w:szCs w:val="24"/>
+        </w:rPr>
+      </w:pPr>
+      <w:r>
+        <w:rPr>
+          <w:rFonts w:ascii="Comic Sans MS" w:hAnsi="Comic Sans MS"/>
+          <w:sz w:val="24"/>
+          <w:szCs w:val="24"/>
+        </w:rPr>
+        <w:t xml:space="preserve">Type “cd </w:t>
+      </w:r>
+      <w:r>
+        <w:rPr>
+          <w:rFonts w:ascii="Comic Sans MS" w:hAnsi="Comic Sans MS"/>
+          <w:color w:val="FF0000"/>
+          <w:sz w:val="24"/>
+          <w:szCs w:val="24"/>
+        </w:rPr>
+        <w:t>yourProjectName</w:t>
+      </w:r>
+      <w:r>
+        <w:rPr>
+          <w:rFonts w:ascii="Comic Sans MS" w:hAnsi="Comic Sans MS"/>
+          <w:sz w:val="24"/>
+          <w:szCs w:val="24"/>
+        </w:rPr>
+        <w:t>”</w:t>
+      </w:r>
+    </w:p>
+    <w:p>
+      <w:pPr>
+        <w:rPr>
+          <w:rFonts w:ascii="Comic Sans MS" w:hAnsi="Comic Sans MS"/>
+          <w:sz w:val="24"/>
+          <w:szCs w:val="24"/>
+        </w:rPr>
+      </w:pPr>
+      <w:r>
+        <w:rPr>
+          <w:rFonts w:ascii="Comic Sans MS" w:hAnsi="Comic Sans MS"/>
+          <w:sz w:val="24"/>
+          <w:szCs w:val="24"/>
+        </w:rPr>
+        <w:t>Type “</w:t>
+      </w:r>
+      <w:r>
+        <w:rPr>
+          <w:rFonts w:ascii="Comic Sans MS" w:hAnsi="Comic Sans MS"/>
+          <w:sz w:val="24"/>
+          <w:szCs w:val="24"/>
+        </w:rPr>
+        <w:t xml:space="preserve">python manage.py startapp </w:t>
+      </w:r>
+      <w:r>
+        <w:rPr>
+          <w:rFonts w:ascii="Comic Sans MS" w:hAnsi="Comic Sans MS"/>
+          <w:color w:val="FF0000"/>
+          <w:sz w:val="24"/>
+          <w:szCs w:val="24"/>
+        </w:rPr>
+        <w:t>yourAppName</w:t>
+      </w:r>
+      <w:r>
+        <w:rPr>
+          <w:rFonts w:ascii="Comic Sans MS" w:hAnsi="Comic Sans MS"/>
+          <w:sz w:val="24"/>
+          <w:szCs w:val="24"/>
+        </w:rPr>
+        <w:t>”</w:t>
+      </w:r>
+      <w:r>
+        <w:rPr>
+          <w:rFonts w:ascii="Comic Sans MS" w:hAnsi="Comic Sans MS"/>
+          <w:sz w:val="24"/>
+          <w:szCs w:val="24"/>
+        </w:rPr>
+        <w:t xml:space="preserve"> to actually start an app.</w:t>
+      </w:r>
+    </w:p>
+    <w:p>
+      <w:pPr>
+        <w:rPr>
+          <w:rFonts w:ascii="Comic Sans MS" w:hAnsi="Comic Sans MS"/>
+          <w:sz w:val="24"/>
+          <w:szCs w:val="24"/>
+        </w:rPr>
+      </w:pPr>
+      <w:r>
+        <w:rPr>
+          <w:rFonts w:ascii="Comic Sans MS" w:hAnsi="Comic Sans MS"/>
+          <w:sz w:val="24"/>
+          <w:szCs w:val="24"/>
+        </w:rPr>
+        <w:t xml:space="preserve">You should be able to see the </w:t>
+      </w:r>
+      <w:r>
+        <w:rPr>
+          <w:rFonts w:ascii="Comic Sans MS" w:hAnsi="Comic Sans MS"/>
+          <w:sz w:val="24"/>
+          <w:szCs w:val="24"/>
+        </w:rPr>
+        <w:t>following:</w:t>
+      </w:r>
+    </w:p>
+    <w:p>
+      <w:pPr>
+        <w:rPr>
+          <w:rFonts w:ascii="Comic Sans MS" w:hAnsi="Comic Sans MS"/>
+          <w:sz w:val="24"/>
+          <w:szCs w:val="24"/>
+        </w:rPr>
+      </w:pPr>
+      <w:r>
+        <w:rPr>
+          <w:rFonts w:ascii="Comic Sans MS" w:hAnsi="Comic Sans MS"/>
+          <w:sz w:val="24"/>
+          <w:szCs w:val="24"/>
+        </w:rPr>
+        <w:drawing>
+          <wp:inline distT="0" distB="0" distL="0" distR="0" wp14:anchorId="6B613B39" wp14:editId="0C29F7E4">
+            <wp:extent cx="1562318" cy="3553321"/>
+            <wp:effectExtent l="0" t="0" r="0" b="9525"/>
+            <wp:docPr id="1612778041" name="图片 1" descr="日历&#10;&#10;中度可信度描述已自动生成"/>
+            <wp:cNvGraphicFramePr>
+              <a:graphicFrameLocks xmlns:a="http://schemas.openxmlformats.org/drawingml/2006/main" noChangeAspect="1"/>
+            </wp:cNvGraphicFramePr>
+            <a:graphic xmlns:a="http://schemas.openxmlformats.org/drawingml/2006/main">
+              <a:graphicData uri="http://schemas.openxmlformats.org/drawingml/2006/picture">
+                <pic:pic xmlns:pic="http://schemas.openxmlformats.org/drawingml/2006/picture">
+                  <pic:nvPicPr>
+                    <pic:cNvPr id="1612778041" name="图片 1" descr="日历&#10;&#10;中度可信度描述已自动生成"/>
+                    <pic:cNvPicPr/>
+                  </pic:nvPicPr>
+                  <pic:blipFill>
+                    <a:blip r:embed="rId32"/>
+                    <a:stretch>
+                      <a:fillRect/>
+                    </a:stretch>
+                  </pic:blipFill>
+                  <pic:spPr>
+                    <a:xfrm>
+                      <a:off x="0" y="0"/>
+                      <a:ext cx="1562318" cy="3553321"/>
+                    </a:xfrm>
+                    <a:prstGeom prst="rect">
+                      <a:avLst/>
+                    </a:prstGeom>
+                  </pic:spPr>
+                </pic:pic>
+              </a:graphicData>
+            </a:graphic>
+          </wp:inline>
+        </w:drawing>
+      </w:r>
+    </w:p>
+    <w:p>
+      <w:pPr>
+        <w:rPr>
+          <w:rFonts w:ascii="Comic Sans MS" w:hAnsi="Comic Sans MS"/>
+          <w:sz w:val="24"/>
+          <w:szCs w:val="24"/>
+        </w:rPr>
+      </w:pPr>
+      <w:r>
+        <w:rPr>
+          <w:rFonts w:ascii="Comic Sans MS" w:hAnsi="Comic Sans MS"/>
+          <w:sz w:val="24"/>
+          <w:szCs w:val="24"/>
+        </w:rPr>
+        <w:t>We will get started with models.py:</w:t>
+      </w:r>
+    </w:p>
+    <w:p>
+      <w:pPr>
+        <w:rPr>
+          <w:rFonts w:ascii="Comic Sans MS" w:hAnsi="Comic Sans MS"/>
+          <w:sz w:val="24"/>
+          <w:szCs w:val="24"/>
+        </w:rPr>
+      </w:pPr>
+    </w:p>
+    <w:p>
+      <w:pPr>
+        <w:rPr>
+          <w:rFonts w:ascii="Comic Sans MS" w:hAnsi="Comic Sans MS"/>
+          <w:sz w:val="24"/>
+          <w:szCs w:val="24"/>
+        </w:rPr>
+      </w:pPr>
+      <w:r>
+        <w:rPr>
+          <w:rFonts w:ascii="Comic Sans MS" w:hAnsi="Comic Sans MS"/>
+          <w:sz w:val="24"/>
+          <w:szCs w:val="24"/>
+        </w:rPr>
+        <w:t xml:space="preserve">You can see model as class in python. Each model has its name, attributes. </w:t>
+      </w:r>
+    </w:p>
+    <w:p>
+      <w:pPr>
+        <w:rPr>
+          <w:rFonts w:ascii="Comic Sans MS" w:hAnsi="Comic Sans MS"/>
+          <w:sz w:val="24"/>
+          <w:szCs w:val="24"/>
+        </w:rPr>
+      </w:pPr>
+      <w:r>
+        <w:rPr>
+          <w:rFonts w:ascii="Comic Sans MS" w:hAnsi="Comic Sans MS"/>
+          <w:sz w:val="24"/>
+          <w:szCs w:val="24"/>
+        </w:rPr>
+        <w:t>For my music app as example:</w:t>
+      </w:r>
+    </w:p>
+    <w:p>
+      <w:pPr>
+        <w:rPr>
+          <w:rFonts w:ascii="Comic Sans MS" w:hAnsi="Comic Sans MS"/>
+          <w:sz w:val="24"/>
+          <w:szCs w:val="24"/>
+        </w:rPr>
+      </w:pPr>
+      <w:r>
+        <w:rPr>
+          <w:rFonts w:ascii="Comic Sans MS" w:hAnsi="Comic Sans MS"/>
+          <w:sz w:val="24"/>
+          <w:szCs w:val="24"/>
+        </w:rPr>
+        <w:drawing>
+          <wp:inline distT="0" distB="0" distL="0" distR="0" wp14:anchorId="3E1ED790" wp14:editId="4040822F">
+            <wp:extent cx="5382376" cy="2543530"/>
+            <wp:effectExtent l="0" t="0" r="8890" b="9525"/>
+            <wp:docPr id="730385859" name="图片 1" descr="文本&#10;&#10;描述已自动生成"/>
+            <wp:cNvGraphicFramePr>
+              <a:graphicFrameLocks xmlns:a="http://schemas.openxmlformats.org/drawingml/2006/main" noChangeAspect="1"/>
+            </wp:cNvGraphicFramePr>
+            <a:graphic xmlns:a="http://schemas.openxmlformats.org/drawingml/2006/main">
+              <a:graphicData uri="http://schemas.openxmlformats.org/drawingml/2006/picture">
+                <pic:pic xmlns:pic="http://schemas.openxmlformats.org/drawingml/2006/picture">
+                  <pic:nvPicPr>
+                    <pic:cNvPr id="730385859" name="图片 1" descr="文本&#10;&#10;描述已自动生成"/>
+                    <pic:cNvPicPr/>
+                  </pic:nvPicPr>
+                  <pic:blipFill>
+                    <a:blip r:embed="rId33"/>
+                    <a:stretch>
+                      <a:fillRect/>
+                    </a:stretch>
+                  </pic:blipFill>
+                  <pic:spPr>
+                    <a:xfrm>
+                      <a:off x="0" y="0"/>
+                      <a:ext cx="5382376" cy="2543530"/>
+                    </a:xfrm>
+                    <a:prstGeom prst="rect">
+                      <a:avLst/>
+                    </a:prstGeom>
+                  </pic:spPr>
+                </pic:pic>
+              </a:graphicData>
+            </a:graphic>
+          </wp:inline>
+        </w:drawing>
+      </w:r>
+    </w:p>
+    <w:p>
+      <w:pPr>
+        <w:rPr>
+          <w:rFonts w:ascii="Comic Sans MS" w:hAnsi="Comic Sans MS"/>
+          <w:sz w:val="24"/>
+          <w:szCs w:val="24"/>
+        </w:rPr>
+      </w:pPr>
+      <w:r>
+        <w:rPr>
+          <w:rFonts w:ascii="Comic Sans MS" w:hAnsi="Comic Sans MS"/>
+          <w:sz w:val="24"/>
+          <w:szCs w:val="24"/>
+        </w:rPr>
+        <w:t xml:space="preserve">I defined </w:t>
+      </w:r>
+      <w:r>
+        <w:rPr>
+          <w:rFonts w:ascii="Comic Sans MS" w:hAnsi="Comic Sans MS"/>
+          <w:sz w:val="24"/>
+          <w:szCs w:val="24"/>
+        </w:rPr>
+        <w:t xml:space="preserve">2 class, </w:t>
+      </w:r>
+      <w:r>
+        <w:rPr>
+          <w:rFonts w:ascii="Comic Sans MS" w:hAnsi="Comic Sans MS"/>
+          <w:sz w:val="24"/>
+          <w:szCs w:val="24"/>
+        </w:rPr>
+        <w:t>song,</w:t>
+      </w:r>
+      <w:r>
+        <w:rPr>
+          <w:rFonts w:ascii="Comic Sans MS" w:hAnsi="Comic Sans MS"/>
+          <w:sz w:val="24"/>
+          <w:szCs w:val="24"/>
+        </w:rPr>
+        <w:t xml:space="preserve"> and playlist. Each of them has name and artist.</w:t>
+      </w:r>
+    </w:p>
+    <w:p>
+      <w:pPr>
+        <w:rPr>
+          <w:rFonts w:ascii="Comic Sans MS" w:hAnsi="Comic Sans MS"/>
+          <w:sz w:val="24"/>
+          <w:szCs w:val="24"/>
+        </w:rPr>
+      </w:pPr>
+      <w:r>
+        <w:rPr>
+          <w:rFonts w:ascii="Comic Sans MS" w:hAnsi="Comic Sans MS"/>
+          <w:sz w:val="24"/>
+          <w:szCs w:val="24"/>
+        </w:rPr>
+        <w:t xml:space="preserve">CharField, you can see it as string with (max_length=100). </w:t>
+      </w:r>
+    </w:p>
+    <w:p>
+      <w:pPr>
+        <w:rPr>
+          <w:rFonts w:ascii="Comic Sans MS" w:hAnsi="Comic Sans MS"/>
+          <w:sz w:val="24"/>
+          <w:szCs w:val="24"/>
+        </w:rPr>
+      </w:pPr>
+    </w:p>
+    <w:p>
+      <w:pPr>
+        <w:rPr>
+          <w:rFonts w:ascii="Comic Sans MS" w:hAnsi="Comic Sans MS"/>
+          <w:sz w:val="24"/>
+          <w:szCs w:val="24"/>
+        </w:rPr>
+      </w:pPr>
+      <w:r>
+        <w:rPr>
+          <w:rFonts w:ascii="Comic Sans MS" w:hAnsi="Comic Sans MS"/>
+          <w:sz w:val="24"/>
+          <w:szCs w:val="24"/>
+        </w:rPr>
+        <w:t xml:space="preserve">The </w:t>
+      </w:r>
+      <w:r>
+        <w:rPr>
+          <w:rFonts w:ascii="Comic Sans MS" w:hAnsi="Comic Sans MS"/>
+          <w:sz w:val="24"/>
+          <w:szCs w:val="24"/>
+        </w:rPr>
+        <w:t>“</w:t>
+      </w:r>
+      <w:r>
+        <w:rPr>
+          <w:rFonts w:ascii="Comic Sans MS" w:hAnsi="Comic Sans MS"/>
+          <w:sz w:val="24"/>
+          <w:szCs w:val="24"/>
+        </w:rPr>
+        <w:t>songs = models.ManyToManyField(song, related_name="playlists")</w:t>
+      </w:r>
+      <w:r>
+        <w:rPr>
+          <w:rFonts w:ascii="Comic Sans MS" w:hAnsi="Comic Sans MS"/>
+          <w:sz w:val="24"/>
+          <w:szCs w:val="24"/>
+        </w:rPr>
+        <w:t>”</w:t>
+      </w:r>
+    </w:p>
+    <w:p>
+      <w:pPr>
+        <w:rPr>
+          <w:rFonts w:ascii="Comic Sans MS" w:hAnsi="Comic Sans MS"/>
+          <w:sz w:val="24"/>
+          <w:szCs w:val="24"/>
+        </w:rPr>
+      </w:pPr>
+      <w:r>
+        <w:rPr>
+          <w:rFonts w:ascii="Comic Sans MS" w:hAnsi="Comic Sans MS"/>
+          <w:sz w:val="24"/>
+          <w:szCs w:val="24"/>
+        </w:rPr>
+        <w:t xml:space="preserve">This </w:t>
+      </w:r>
+      <w:r>
+        <w:rPr>
+          <w:rFonts w:ascii="Comic Sans MS" w:hAnsi="Comic Sans MS"/>
+          <w:sz w:val="24"/>
+          <w:szCs w:val="24"/>
+        </w:rPr>
+        <w:t>means each playlist can have multiple songs, and each song can belong to multiple playlists.</w:t>
+      </w:r>
+    </w:p>
+    <w:p>
+      <w:pPr>
+        <w:rPr>
+          <w:rFonts w:ascii="Comic Sans MS" w:hAnsi="Comic Sans MS"/>
+          <w:sz w:val="24"/>
+          <w:szCs w:val="24"/>
+        </w:rPr>
+      </w:pPr>
+    </w:p>
+    <w:p>
+      <w:pPr>
+        <w:rPr>
+          <w:rFonts w:ascii="Comic Sans MS" w:hAnsi="Comic Sans MS"/>
+          <w:sz w:val="24"/>
+          <w:szCs w:val="24"/>
+        </w:rPr>
+      </w:pPr>
+      <w:r>
+        <w:rPr>
+          <w:rFonts w:ascii="Comic Sans MS" w:hAnsi="Comic Sans MS"/>
+          <w:sz w:val="24"/>
+          <w:szCs w:val="24"/>
+        </w:rPr>
+        <w:t>The “</w:t>
+      </w:r>
+      <w:r>
+        <w:rPr>
+          <w:rFonts w:ascii="Comic Sans MS" w:hAnsi="Comic Sans MS"/>
+          <w:sz w:val="24"/>
+          <w:szCs w:val="24"/>
+        </w:rPr>
+        <w:t>songs = models.</w:t>
+      </w:r>
+      <w:r>
+        <w:t xml:space="preserve"> </w:t>
+      </w:r>
+      <w:r>
+        <w:rPr>
+          <w:rFonts w:ascii="Comic Sans MS" w:hAnsi="Comic Sans MS"/>
+          <w:sz w:val="24"/>
+          <w:szCs w:val="24"/>
+        </w:rPr>
+        <w:t>OneToOneField</w:t>
+      </w:r>
+      <w:r>
+        <w:rPr>
+          <w:rFonts w:ascii="Comic Sans MS" w:hAnsi="Comic Sans MS"/>
+          <w:sz w:val="24"/>
+          <w:szCs w:val="24"/>
+        </w:rPr>
+        <w:t xml:space="preserve"> </w:t>
+      </w:r>
+      <w:r>
+        <w:rPr>
+          <w:rFonts w:ascii="Comic Sans MS" w:hAnsi="Comic Sans MS"/>
+          <w:sz w:val="24"/>
+          <w:szCs w:val="24"/>
+        </w:rPr>
+        <w:t>(song, related_name="playlist")</w:t>
+      </w:r>
+      <w:r>
+        <w:rPr>
+          <w:rFonts w:ascii="Comic Sans MS" w:hAnsi="Comic Sans MS"/>
+          <w:sz w:val="24"/>
+          <w:szCs w:val="24"/>
+        </w:rPr>
+        <w:t>”</w:t>
+      </w:r>
+    </w:p>
+    <w:p>
+      <w:pPr>
+        <w:rPr>
+          <w:rFonts w:ascii="Comic Sans MS" w:hAnsi="Comic Sans MS"/>
+          <w:sz w:val="24"/>
+          <w:szCs w:val="24"/>
+        </w:rPr>
+      </w:pPr>
+      <w:r>
+        <w:rPr>
+          <w:rFonts w:ascii="Comic Sans MS" w:hAnsi="Comic Sans MS"/>
+          <w:sz w:val="24"/>
+          <w:szCs w:val="24"/>
+        </w:rPr>
+        <w:t xml:space="preserve">This </w:t>
+      </w:r>
+      <w:r>
+        <w:rPr>
+          <w:rFonts w:ascii="Comic Sans MS" w:hAnsi="Comic Sans MS"/>
+          <w:sz w:val="24"/>
+          <w:szCs w:val="24"/>
+        </w:rPr>
+        <w:t xml:space="preserve">means each playlist can have </w:t>
+      </w:r>
+      <w:r>
+        <w:rPr>
+          <w:rFonts w:ascii="Comic Sans MS" w:hAnsi="Comic Sans MS"/>
+          <w:sz w:val="24"/>
+          <w:szCs w:val="24"/>
+        </w:rPr>
+        <w:t>only have 1</w:t>
+      </w:r>
+      <w:r>
+        <w:rPr>
+          <w:rFonts w:ascii="Comic Sans MS" w:hAnsi="Comic Sans MS"/>
+          <w:sz w:val="24"/>
+          <w:szCs w:val="24"/>
+        </w:rPr>
+        <w:t xml:space="preserve"> song, and </w:t>
+      </w:r>
+      <w:r>
+        <w:rPr>
+          <w:rFonts w:ascii="Comic Sans MS" w:hAnsi="Comic Sans MS"/>
+          <w:sz w:val="24"/>
+          <w:szCs w:val="24"/>
+        </w:rPr>
+        <w:t>that</w:t>
+      </w:r>
+      <w:r>
+        <w:rPr>
+          <w:rFonts w:ascii="Comic Sans MS" w:hAnsi="Comic Sans MS"/>
+          <w:sz w:val="24"/>
+          <w:szCs w:val="24"/>
+        </w:rPr>
+        <w:t xml:space="preserve"> song can </w:t>
+      </w:r>
+      <w:r>
+        <w:rPr>
+          <w:rFonts w:ascii="Comic Sans MS" w:hAnsi="Comic Sans MS"/>
+          <w:sz w:val="24"/>
+          <w:szCs w:val="24"/>
+        </w:rPr>
+        <w:t xml:space="preserve">only </w:t>
+      </w:r>
+      <w:r>
+        <w:rPr>
+          <w:rFonts w:ascii="Comic Sans MS" w:hAnsi="Comic Sans MS"/>
+          <w:sz w:val="24"/>
+          <w:szCs w:val="24"/>
+        </w:rPr>
+        <w:t xml:space="preserve">belong to </w:t>
+      </w:r>
+      <w:r>
+        <w:rPr>
+          <w:rFonts w:ascii="Comic Sans MS" w:hAnsi="Comic Sans MS"/>
+          <w:sz w:val="24"/>
+          <w:szCs w:val="24"/>
+        </w:rPr>
+        <w:t>this</w:t>
+      </w:r>
+      <w:r>
+        <w:rPr>
+          <w:rFonts w:ascii="Comic Sans MS" w:hAnsi="Comic Sans MS"/>
+          <w:sz w:val="24"/>
+          <w:szCs w:val="24"/>
+        </w:rPr>
+        <w:t xml:space="preserve"> playlist.</w:t>
+      </w:r>
+    </w:p>
+    <w:p>
+      <w:pPr>
+        <w:rPr>
+          <w:rFonts w:ascii="Comic Sans MS" w:hAnsi="Comic Sans MS"/>
+          <w:sz w:val="24"/>
+          <w:szCs w:val="24"/>
+        </w:rPr>
+      </w:pPr>
+    </w:p>
+    <w:p>
+      <w:pPr>
+        <w:rPr>
+          <w:rFonts w:ascii="Comic Sans MS" w:hAnsi="Comic Sans MS"/>
+          <w:sz w:val="24"/>
+          <w:szCs w:val="24"/>
+        </w:rPr>
+      </w:pPr>
+      <w:r>
+        <w:rPr>
+          <w:rFonts w:ascii="Comic Sans MS" w:hAnsi="Comic Sans MS"/>
+          <w:sz w:val="24"/>
+          <w:szCs w:val="24"/>
+        </w:rPr>
+        <w:t>The “</w:t>
+      </w:r>
+      <w:r>
+        <w:rPr>
+          <w:rFonts w:ascii="Comic Sans MS" w:hAnsi="Comic Sans MS"/>
+          <w:sz w:val="24"/>
+          <w:szCs w:val="24"/>
+        </w:rPr>
+        <w:t>songs = models.</w:t>
+      </w:r>
+      <w:r>
+        <w:t xml:space="preserve"> </w:t>
+      </w:r>
+      <w:r>
+        <w:rPr>
+          <w:rFonts w:ascii="Comic Sans MS" w:hAnsi="Comic Sans MS"/>
+          <w:sz w:val="24"/>
+          <w:szCs w:val="24"/>
+        </w:rPr>
+        <w:t>ForeignKey</w:t>
+      </w:r>
+      <w:r>
+        <w:rPr>
+          <w:rFonts w:ascii="Comic Sans MS" w:hAnsi="Comic Sans MS"/>
+          <w:sz w:val="24"/>
+          <w:szCs w:val="24"/>
+        </w:rPr>
+        <w:t xml:space="preserve"> </w:t>
+      </w:r>
+      <w:r>
+        <w:rPr>
+          <w:rFonts w:ascii="Comic Sans MS" w:hAnsi="Comic Sans MS"/>
+          <w:sz w:val="24"/>
+          <w:szCs w:val="24"/>
+        </w:rPr>
+        <w:t>(song, related_name="playlists")</w:t>
+      </w:r>
+      <w:r>
+        <w:rPr>
+          <w:rFonts w:ascii="Comic Sans MS" w:hAnsi="Comic Sans MS"/>
+          <w:sz w:val="24"/>
+          <w:szCs w:val="24"/>
+        </w:rPr>
+        <w:t>”</w:t>
+      </w:r>
+    </w:p>
+    <w:p>
+      <w:pPr>
+        <w:rPr>
+          <w:rFonts w:ascii="Comic Sans MS" w:hAnsi="Comic Sans MS"/>
+          <w:sz w:val="24"/>
+          <w:szCs w:val="24"/>
+        </w:rPr>
+      </w:pPr>
+      <w:r>
+        <w:rPr>
+          <w:rFonts w:ascii="Comic Sans MS" w:hAnsi="Comic Sans MS"/>
+          <w:sz w:val="24"/>
+          <w:szCs w:val="24"/>
+        </w:rPr>
+        <w:t xml:space="preserve">This </w:t>
+      </w:r>
+      <w:r>
+        <w:rPr>
+          <w:rFonts w:ascii="Comic Sans MS" w:hAnsi="Comic Sans MS"/>
+          <w:sz w:val="24"/>
+          <w:szCs w:val="24"/>
+        </w:rPr>
+        <w:t xml:space="preserve">means </w:t>
+      </w:r>
+      <w:r>
+        <w:rPr>
+          <w:rFonts w:ascii="Comic Sans MS" w:hAnsi="Comic Sans MS"/>
+          <w:sz w:val="24"/>
+          <w:szCs w:val="24"/>
+        </w:rPr>
+        <w:t>1 song can belong to multiple playlists.</w:t>
+      </w:r>
+    </w:p>
+    <w:p>
+      <w:pPr>
+        <w:rPr>
+          <w:rFonts w:ascii="Comic Sans MS" w:hAnsi="Comic Sans MS"/>
+          <w:sz w:val="24"/>
+          <w:szCs w:val="24"/>
+        </w:rPr>
+      </w:pPr>
+    </w:p>
+    <w:p>
+      <w:pPr>
+        <w:rPr>
+          <w:rFonts w:ascii="Comic Sans MS" w:hAnsi="Comic Sans MS"/>
+          <w:sz w:val="24"/>
+          <w:szCs w:val="24"/>
+        </w:rPr>
+      </w:pPr>
+      <w:r>
+        <w:rPr>
+          <w:rFonts w:ascii="Comic Sans MS" w:hAnsi="Comic Sans MS"/>
+          <w:sz w:val="24"/>
+          <w:szCs w:val="24"/>
+        </w:rPr>
+        <w:t xml:space="preserve">More Details for </w:t>
+      </w:r>
+      <w:hyperlink r:id="rId34" w:history="1">
+        <w:r>
+          <w:rPr>
+            <w:rStyle w:val="a7"/>
+            <w:rFonts w:ascii="Comic Sans MS" w:hAnsi="Comic Sans MS"/>
+            <w:sz w:val="24"/>
+            <w:szCs w:val="24"/>
+          </w:rPr>
+          <w:t>Models</w:t>
+        </w:r>
+      </w:hyperlink>
+    </w:p>
+    <w:p>
+      <w:pPr>
+        <w:rPr>
+          <w:rFonts w:ascii="Comic Sans MS" w:hAnsi="Comic Sans MS"/>
+          <w:sz w:val="24"/>
+          <w:szCs w:val="24"/>
+        </w:rPr>
+      </w:pPr>
+    </w:p>
+    <w:p>
+      <w:pPr>
+        <w:rPr>
+          <w:rFonts w:ascii="Comic Sans MS" w:hAnsi="Comic Sans MS"/>
+          <w:sz w:val="24"/>
+          <w:szCs w:val="24"/>
+        </w:rPr>
+      </w:pPr>
+    </w:p>
+    <w:p>
+      <w:pPr>
+        <w:rPr>
+          <w:rFonts w:ascii="Comic Sans MS" w:hAnsi="Comic Sans MS"/>
+          <w:sz w:val="24"/>
+          <w:szCs w:val="24"/>
+        </w:rPr>
+      </w:pPr>
+      <w:r>
+        <w:rPr>
+          <w:rFonts w:ascii="Comic Sans MS" w:hAnsi="Comic Sans MS"/>
+          <w:sz w:val="24"/>
+          <w:szCs w:val="24"/>
+        </w:rPr>
+        <w:t xml:space="preserve">Now that you have created your own models. </w:t>
+      </w:r>
+      <w:r>
+        <w:rPr>
+          <w:rFonts w:ascii="Comic Sans MS" w:hAnsi="Comic Sans MS"/>
+          <w:sz w:val="24"/>
+          <w:szCs w:val="24"/>
+        </w:rPr>
+        <w:t xml:space="preserve">In order to use them you need to put your app name under the INSTALLED_APPS in the </w:t>
+      </w:r>
+      <w:r>
+        <w:rPr>
+          <w:rFonts w:ascii="Comic Sans MS" w:hAnsi="Comic Sans MS"/>
+          <w:color w:val="FF0000"/>
+          <w:sz w:val="24"/>
+          <w:szCs w:val="24"/>
+        </w:rPr>
+        <w:t>setting.py</w:t>
+      </w:r>
+      <w:r>
+        <w:rPr>
+          <w:rFonts w:ascii="Comic Sans MS" w:hAnsi="Comic Sans MS"/>
+          <w:sz w:val="24"/>
+          <w:szCs w:val="24"/>
+        </w:rPr>
+        <w:t>:</w:t>
+      </w:r>
+    </w:p>
+    <w:p>
+      <w:pPr>
+        <w:rPr>
+          <w:rFonts w:ascii="Comic Sans MS" w:hAnsi="Comic Sans MS"/>
+          <w:sz w:val="24"/>
+          <w:szCs w:val="24"/>
+        </w:rPr>
+      </w:pPr>
+      <w:r>
+        <w:rPr>
+          <w:rFonts w:ascii="Comic Sans MS" w:hAnsi="Comic Sans MS"/>
+          <w:sz w:val="24"/>
+          <w:szCs w:val="24"/>
+        </w:rPr>
+        <w:drawing>
+          <wp:inline distT="0" distB="0" distL="0" distR="0" wp14:anchorId="7FAFC143" wp14:editId="14962599">
+            <wp:extent cx="2657846" cy="1781424"/>
+            <wp:effectExtent l="0" t="0" r="0" b="9525"/>
+            <wp:docPr id="729831688" name="图片 1" descr="文本&#10;&#10;描述已自动生成"/>
+            <wp:cNvGraphicFramePr>
+              <a:graphicFrameLocks xmlns:a="http://schemas.openxmlformats.org/drawingml/2006/main" noChangeAspect="1"/>
+            </wp:cNvGraphicFramePr>
+            <a:graphic xmlns:a="http://schemas.openxmlformats.org/drawingml/2006/main">
+              <a:graphicData uri="http://schemas.openxmlformats.org/drawingml/2006/picture">
+                <pic:pic xmlns:pic="http://schemas.openxmlformats.org/drawingml/2006/picture">
+                  <pic:nvPicPr>
+                    <pic:cNvPr id="729831688" name="图片 1" descr="文本&#10;&#10;描述已自动生成"/>
+                    <pic:cNvPicPr/>
+                  </pic:nvPicPr>
+                  <pic:blipFill>
+                    <a:blip r:embed="rId35"/>
+                    <a:stretch>
+                      <a:fillRect/>
+                    </a:stretch>
+                  </pic:blipFill>
+                  <pic:spPr>
+                    <a:xfrm>
+                      <a:off x="0" y="0"/>
+                      <a:ext cx="2657846" cy="1781424"/>
+                    </a:xfrm>
+                    <a:prstGeom prst="rect">
+                      <a:avLst/>
+                    </a:prstGeom>
+                  </pic:spPr>
+                </pic:pic>
+              </a:graphicData>
+            </a:graphic>
+          </wp:inline>
+        </w:drawing>
+      </w:r>
+    </w:p>
+    <w:p>
+      <w:pPr>
+        <w:rPr>
+          <w:rFonts w:ascii="Comic Sans MS" w:hAnsi="Comic Sans MS"/>
+          <w:sz w:val="24"/>
+          <w:szCs w:val="24"/>
+        </w:rPr>
+      </w:pPr>
+    </w:p>
+    <w:p>
+      <w:pPr>
+        <w:rPr>
+          <w:rFonts w:ascii="Comic Sans MS" w:hAnsi="Comic Sans MS"/>
+          <w:sz w:val="24"/>
+          <w:szCs w:val="24"/>
+        </w:rPr>
+      </w:pPr>
+      <w:r>
+        <w:rPr>
+          <w:rFonts w:ascii="Comic Sans MS" w:hAnsi="Comic Sans MS"/>
+          <w:sz w:val="24"/>
+          <w:szCs w:val="24"/>
+        </w:rPr>
+        <w:t>Once all the above is done,</w:t>
+      </w:r>
+      <w:r>
+        <w:rPr>
+          <w:rFonts w:ascii="Comic Sans MS" w:hAnsi="Comic Sans MS"/>
+          <w:sz w:val="24"/>
+          <w:szCs w:val="24"/>
+        </w:rPr>
+        <w:t xml:space="preserve"> migrate.</w:t>
+      </w:r>
+    </w:p>
+    <w:p>
+      <w:pPr>
+        <w:rPr>
+          <w:rFonts w:ascii="Comic Sans MS" w:hAnsi="Comic Sans MS"/>
+          <w:sz w:val="24"/>
+          <w:szCs w:val="24"/>
+        </w:rPr>
+      </w:pPr>
+      <w:r>
+        <w:rPr>
+          <w:rFonts w:ascii="Comic Sans MS" w:hAnsi="Comic Sans MS"/>
+          <w:sz w:val="24"/>
+          <w:szCs w:val="24"/>
+        </w:rPr>
+        <w:t>Type “</w:t>
+      </w:r>
+      <w:r>
+        <w:rPr>
+          <w:rFonts w:ascii="Comic Sans MS" w:hAnsi="Comic Sans MS"/>
+          <w:sz w:val="24"/>
+          <w:szCs w:val="24"/>
+        </w:rPr>
+        <w:t>python manage.py makemigration</w:t>
+      </w:r>
+      <w:r>
+        <w:rPr>
+          <w:rFonts w:ascii="Comic Sans MS" w:hAnsi="Comic Sans MS"/>
+          <w:sz w:val="24"/>
+          <w:szCs w:val="24"/>
+        </w:rPr>
+        <w:t>s</w:t>
+      </w:r>
+      <w:r>
+        <w:rPr>
+          <w:rFonts w:ascii="Comic Sans MS" w:hAnsi="Comic Sans MS"/>
+          <w:sz w:val="24"/>
+          <w:szCs w:val="24"/>
+        </w:rPr>
+        <w:t>”</w:t>
+      </w:r>
+    </w:p>
+    <w:p>
+      <w:pPr>
+        <w:rPr>
+          <w:rFonts w:ascii="Comic Sans MS" w:hAnsi="Comic Sans MS"/>
+          <w:sz w:val="24"/>
+          <w:szCs w:val="24"/>
+        </w:rPr>
+      </w:pPr>
+      <w:r>
+        <w:rPr>
+          <w:rFonts w:ascii="Comic Sans MS" w:hAnsi="Comic Sans MS"/>
+          <w:sz w:val="24"/>
+          <w:szCs w:val="24"/>
+        </w:rPr>
+        <w:t xml:space="preserve">Type “python manage.py </w:t>
+      </w:r>
+      <w:r>
+        <w:rPr>
+          <w:rFonts w:ascii="Comic Sans MS" w:hAnsi="Comic Sans MS"/>
+          <w:sz w:val="24"/>
+          <w:szCs w:val="24"/>
+        </w:rPr>
+        <w:t>migrate</w:t>
+      </w:r>
+      <w:r>
+        <w:rPr>
+          <w:rFonts w:ascii="Comic Sans MS" w:hAnsi="Comic Sans MS"/>
+          <w:sz w:val="24"/>
+          <w:szCs w:val="24"/>
+        </w:rPr>
+        <w:t>”</w:t>
+      </w:r>
+    </w:p>
+    <w:p>
+      <w:pPr>
+        <w:rPr>
+          <w:rFonts w:ascii="Comic Sans MS" w:hAnsi="Comic Sans MS"/>
+          <w:sz w:val="24"/>
+          <w:szCs w:val="24"/>
+        </w:rPr>
+      </w:pPr>
+      <w:r>
+        <w:rPr>
+          <w:rFonts w:ascii="Comic Sans MS" w:hAnsi="Comic Sans MS"/>
+          <w:sz w:val="24"/>
+          <w:szCs w:val="24"/>
+        </w:rPr>
+        <w:drawing>
+          <wp:inline distT="0" distB="0" distL="0" distR="0" wp14:anchorId="5C99664F" wp14:editId="03F6D060">
+            <wp:extent cx="4496427" cy="3267531"/>
+            <wp:effectExtent l="0" t="0" r="0" b="9525"/>
+            <wp:docPr id="861656371" name="图片 1" descr="文本&#10;&#10;描述已自动生成"/>
+            <wp:cNvGraphicFramePr>
+              <a:graphicFrameLocks xmlns:a="http://schemas.openxmlformats.org/drawingml/2006/main" noChangeAspect="1"/>
+            </wp:cNvGraphicFramePr>
+            <a:graphic xmlns:a="http://schemas.openxmlformats.org/drawingml/2006/main">
+              <a:graphicData uri="http://schemas.openxmlformats.org/drawingml/2006/picture">
+                <pic:pic xmlns:pic="http://schemas.openxmlformats.org/drawingml/2006/picture">
+                  <pic:nvPicPr>
+                    <pic:cNvPr id="861656371" name="图片 1" descr="文本&#10;&#10;描述已自动生成"/>
+                    <pic:cNvPicPr/>
+                  </pic:nvPicPr>
+                  <pic:blipFill>
+                    <a:blip r:embed="rId36"/>
+                    <a:stretch>
+                      <a:fillRect/>
+                    </a:stretch>
+                  </pic:blipFill>
+                  <pic:spPr>
+                    <a:xfrm>
+                      <a:off x="0" y="0"/>
+                      <a:ext cx="4496427" cy="3267531"/>
+                    </a:xfrm>
+                    <a:prstGeom prst="rect">
+                      <a:avLst/>
+                    </a:prstGeom>
+                  </pic:spPr>
+                </pic:pic>
+              </a:graphicData>
+            </a:graphic>
+          </wp:inline>
+        </w:drawing>
+      </w:r>
+    </w:p>
+    <w:p>
+      <w:pPr>
+        <w:rPr>
+          <w:rFonts w:ascii="Comic Sans MS" w:hAnsi="Comic Sans MS"/>
+          <w:sz w:val="24"/>
+          <w:szCs w:val="24"/>
+        </w:rPr>
+      </w:pPr>
+      <w:r>
+        <w:rPr>
+          <w:rFonts w:ascii="Comic Sans MS" w:hAnsi="Comic Sans MS"/>
+          <w:sz w:val="24"/>
+          <w:szCs w:val="24"/>
+        </w:rPr>
+        <w:t>That is what you suppose to see.</w:t>
+      </w:r>
+    </w:p>
+    <w:p>
+      <w:pPr>
+        <w:rPr>
+          <w:rFonts w:ascii="Comic Sans MS" w:hAnsi="Comic Sans MS"/>
+          <w:sz w:val="24"/>
+          <w:szCs w:val="24"/>
+        </w:rPr>
+      </w:pPr>
+    </w:p>
+    <w:p>
+      <w:pPr>
+        <w:rPr>
+          <w:rFonts w:ascii="Comic Sans MS" w:hAnsi="Comic Sans MS"/>
+          <w:sz w:val="24"/>
+          <w:szCs w:val="24"/>
+        </w:rPr>
+      </w:pPr>
+    </w:p>
+    <w:p>
+      <w:pPr>
+        <w:pStyle w:val="1"/>
+        <w:jc w:val="center"/>
+        <w:rPr>
+          <w:rFonts w:ascii="Comic Sans MS" w:hAnsi="Comic Sans MS"/>
+        </w:rPr>
+      </w:pPr>
+      <w:bookmarkStart w:id="9" w:name="_Understanding_List_and"/>
+      <w:bookmarkEnd w:id="9"/>
+      <w:r>
+        <w:rPr>
+          <w:rFonts w:ascii="Comic Sans MS" w:hAnsi="Comic Sans MS"/>
+        </w:rPr>
+        <w:t>Understanding List and Detailed Views</w:t>
+      </w:r>
+    </w:p>
+    <w:p>
+      <w:pPr>
+        <w:rPr>
+          <w:rFonts w:ascii="Comic Sans MS" w:hAnsi="Comic Sans MS"/>
+          <w:sz w:val="24"/>
+          <w:szCs w:val="24"/>
+        </w:rPr>
+      </w:pPr>
+    </w:p>
+    <w:p>
+      <w:pPr>
+        <w:rPr>
+          <w:rFonts w:ascii="Comic Sans MS" w:hAnsi="Comic Sans MS"/>
+          <w:sz w:val="24"/>
+          <w:szCs w:val="24"/>
+        </w:rPr>
+      </w:pPr>
+      <w:r>
+        <w:rPr>
+          <w:rFonts w:ascii="Comic Sans MS" w:hAnsi="Comic Sans MS"/>
+          <w:sz w:val="24"/>
+          <w:szCs w:val="24"/>
+        </w:rPr>
+        <w:t>In short,</w:t>
+      </w:r>
+    </w:p>
+    <w:p>
+      <w:pPr>
+        <w:rPr>
+          <w:rFonts w:ascii="Comic Sans MS" w:hAnsi="Comic Sans MS"/>
+          <w:sz w:val="24"/>
+          <w:szCs w:val="24"/>
+        </w:rPr>
+      </w:pPr>
+      <w:r>
+        <w:rPr>
+          <w:rFonts w:ascii="Comic Sans MS" w:hAnsi="Comic Sans MS"/>
+          <w:color w:val="FF0000"/>
+          <w:sz w:val="24"/>
+          <w:szCs w:val="24"/>
+        </w:rPr>
+        <w:t xml:space="preserve">List View </w:t>
+      </w:r>
+      <w:r>
+        <w:rPr>
+          <w:rFonts w:ascii="Comic Sans MS" w:hAnsi="Comic Sans MS"/>
+          <w:sz w:val="24"/>
+          <w:szCs w:val="24"/>
+        </w:rPr>
+        <w:t xml:space="preserve">– used to display </w:t>
+      </w:r>
+      <w:r>
+        <w:rPr>
+          <w:rFonts w:ascii="Comic Sans MS" w:hAnsi="Comic Sans MS"/>
+          <w:sz w:val="24"/>
+          <w:szCs w:val="24"/>
+        </w:rPr>
+        <w:t>a collection of objects, often as a list or a table.</w:t>
+      </w:r>
+      <w:r>
+        <w:rPr>
+          <w:rFonts w:ascii="Comic Sans MS" w:hAnsi="Comic Sans MS"/>
+          <w:sz w:val="24"/>
+          <w:szCs w:val="24"/>
+        </w:rPr>
+        <w:t xml:space="preserve"> This allows you to view multiple instances of a model at once.</w:t>
+      </w:r>
+    </w:p>
+    <w:p>
+      <w:pPr>
+        <w:rPr>
+          <w:rFonts w:ascii="Comic Sans MS" w:hAnsi="Comic Sans MS"/>
+          <w:sz w:val="24"/>
+          <w:szCs w:val="24"/>
+        </w:rPr>
+      </w:pPr>
+      <w:r>
+        <w:rPr>
+          <w:rFonts w:ascii="Comic Sans MS" w:hAnsi="Comic Sans MS"/>
+          <w:color w:val="FF0000"/>
+          <w:sz w:val="24"/>
+          <w:szCs w:val="24"/>
+        </w:rPr>
+        <w:t xml:space="preserve">Detail View </w:t>
+      </w:r>
+      <w:r>
+        <w:rPr>
+          <w:rFonts w:ascii="Comic Sans MS" w:hAnsi="Comic Sans MS"/>
+          <w:sz w:val="24"/>
+          <w:szCs w:val="24"/>
+        </w:rPr>
+        <w:t>–</w:t>
+      </w:r>
+      <w:r>
+        <w:rPr>
+          <w:rFonts w:ascii="Comic Sans MS" w:hAnsi="Comic Sans MS"/>
+          <w:sz w:val="24"/>
+          <w:szCs w:val="24"/>
+        </w:rPr>
+        <w:t xml:space="preserve"> </w:t>
+      </w:r>
+      <w:r>
+        <w:rPr>
+          <w:rFonts w:ascii="Comic Sans MS" w:hAnsi="Comic Sans MS"/>
+          <w:sz w:val="24"/>
+          <w:szCs w:val="24"/>
+        </w:rPr>
+        <w:t>used to display the detailed information of a single object.</w:t>
+      </w:r>
+      <w:r>
+        <w:rPr>
+          <w:rFonts w:ascii="Comic Sans MS" w:hAnsi="Comic Sans MS"/>
+          <w:sz w:val="24"/>
+          <w:szCs w:val="24"/>
+        </w:rPr>
+        <w:t xml:space="preserve"> Usually used with </w:t>
+      </w:r>
+      <w:r>
+        <w:rPr>
+          <w:rFonts w:ascii="Comic Sans MS" w:hAnsi="Comic Sans MS"/>
+          <w:color w:val="FF0000"/>
+          <w:sz w:val="24"/>
+          <w:szCs w:val="24"/>
+        </w:rPr>
+        <w:t>pk</w:t>
+      </w:r>
+      <w:r>
+        <w:rPr>
+          <w:rFonts w:ascii="Comic Sans MS" w:hAnsi="Comic Sans MS"/>
+          <w:sz w:val="24"/>
+          <w:szCs w:val="24"/>
+        </w:rPr>
+        <w:t>.</w:t>
+      </w:r>
+    </w:p>
+    <w:p>
+      <w:pPr>
+        <w:rPr>
+          <w:rFonts w:ascii="Comic Sans MS" w:hAnsi="Comic Sans MS"/>
+          <w:sz w:val="24"/>
+          <w:szCs w:val="24"/>
+        </w:rPr>
+      </w:pPr>
+      <w:r>
+        <w:rPr>
+          <w:rFonts w:ascii="Comic Sans MS" w:hAnsi="Comic Sans MS"/>
+          <w:color w:val="FF0000"/>
+          <w:sz w:val="24"/>
+          <w:szCs w:val="24"/>
+        </w:rPr>
+        <w:t xml:space="preserve">pk or Primary </w:t>
+      </w:r>
+      <w:r>
+        <w:rPr>
+          <w:rFonts w:ascii="Comic Sans MS" w:hAnsi="Comic Sans MS"/>
+          <w:color w:val="FF0000"/>
+          <w:sz w:val="24"/>
+          <w:szCs w:val="24"/>
+        </w:rPr>
+        <w:t>K</w:t>
+      </w:r>
+      <w:r>
+        <w:rPr>
+          <w:rFonts w:ascii="Comic Sans MS" w:hAnsi="Comic Sans MS"/>
+          <w:color w:val="FF0000"/>
+          <w:sz w:val="24"/>
+          <w:szCs w:val="24"/>
+        </w:rPr>
+        <w:t xml:space="preserve">ey </w:t>
+      </w:r>
+      <w:r>
+        <w:rPr>
+          <w:rFonts w:ascii="Comic Sans MS" w:hAnsi="Comic Sans MS"/>
+          <w:sz w:val="24"/>
+          <w:szCs w:val="24"/>
+        </w:rPr>
+        <w:t>–</w:t>
+      </w:r>
+      <w:r>
+        <w:rPr>
+          <w:rFonts w:ascii="Comic Sans MS" w:hAnsi="Comic Sans MS"/>
+          <w:sz w:val="24"/>
+          <w:szCs w:val="24"/>
+        </w:rPr>
+        <w:t xml:space="preserve"> </w:t>
+      </w:r>
+      <w:r>
+        <w:rPr>
+          <w:rFonts w:ascii="Comic Sans MS" w:hAnsi="Comic Sans MS"/>
+          <w:sz w:val="24"/>
+          <w:szCs w:val="24"/>
+        </w:rPr>
+        <w:t>it is a unique identifier for each record in the database table.</w:t>
+      </w:r>
+      <w:r>
+        <w:rPr>
+          <w:rFonts w:ascii="Comic Sans MS" w:hAnsi="Comic Sans MS"/>
+          <w:sz w:val="24"/>
+          <w:szCs w:val="24"/>
+        </w:rPr>
+        <w:t xml:space="preserve"> </w:t>
+      </w:r>
+      <w:r>
+        <w:rPr>
+          <w:rFonts w:ascii="Comic Sans MS" w:hAnsi="Comic Sans MS"/>
+          <w:sz w:val="24"/>
+          <w:szCs w:val="24"/>
+        </w:rPr>
+        <w:t>Basically,</w:t>
+      </w:r>
+      <w:r>
+        <w:rPr>
+          <w:rFonts w:ascii="Comic Sans MS" w:hAnsi="Comic Sans MS"/>
+          <w:sz w:val="24"/>
+          <w:szCs w:val="24"/>
+        </w:rPr>
+        <w:t xml:space="preserve"> like the array[7], in this array case, pk is 7.</w:t>
+      </w:r>
+    </w:p>
+    <w:p>
+      <w:pPr>
+        <w:rPr>
+          <w:rFonts w:ascii="Comic Sans MS" w:hAnsi="Comic Sans MS"/>
+          <w:sz w:val="24"/>
+          <w:szCs w:val="24"/>
+        </w:rPr>
+      </w:pPr>
+    </w:p>
+    <w:p>
+      <w:pPr>
+        <w:rPr>
+          <w:rFonts w:ascii="Comic Sans MS" w:hAnsi="Comic Sans MS"/>
+          <w:sz w:val="24"/>
+          <w:szCs w:val="24"/>
+        </w:rPr>
+      </w:pPr>
+      <w:r>
+        <w:rPr>
+          <w:rFonts w:ascii="Comic Sans MS" w:hAnsi="Comic Sans MS"/>
+          <w:sz w:val="24"/>
+          <w:szCs w:val="24"/>
+        </w:rPr>
+        <w:t xml:space="preserve">More about </w:t>
+      </w:r>
+      <w:hyperlink r:id="rId37" w:history="1">
+        <w:r>
+          <w:rPr>
+            <w:rStyle w:val="a7"/>
+            <w:rFonts w:ascii="Comic Sans MS" w:hAnsi="Comic Sans MS"/>
+            <w:sz w:val="24"/>
+            <w:szCs w:val="24"/>
+          </w:rPr>
+          <w:t>DetailView and ListView</w:t>
+        </w:r>
+      </w:hyperlink>
+      <w:r>
+        <w:rPr>
+          <w:rFonts w:ascii="Comic Sans MS" w:hAnsi="Comic Sans MS"/>
+          <w:sz w:val="24"/>
+          <w:szCs w:val="24"/>
+        </w:rPr>
+        <w:t>.</w:t>
+      </w:r>
+    </w:p>
+    <w:p>
+      <w:pPr>
+        <w:rPr>
+          <w:rFonts w:ascii="Comic Sans MS" w:hAnsi="Comic Sans MS"/>
+          <w:sz w:val="24"/>
+          <w:szCs w:val="24"/>
+        </w:rPr>
+      </w:pPr>
+    </w:p>
+    <w:p>
+      <w:pPr>
+        <w:rPr>
+          <w:rFonts w:ascii="Comic Sans MS" w:hAnsi="Comic Sans MS"/>
+          <w:sz w:val="24"/>
+          <w:szCs w:val="24"/>
+        </w:rPr>
+      </w:pPr>
+      <w:r>
+        <w:rPr>
+          <w:rFonts w:ascii="Comic Sans MS" w:hAnsi="Comic Sans MS"/>
+          <w:sz w:val="24"/>
+          <w:szCs w:val="24"/>
+        </w:rPr>
+        <w:t>In order to use them:</w:t>
+      </w:r>
+    </w:p>
+    <w:p>
+      <w:pPr>
+        <w:rPr>
+          <w:rFonts w:ascii="Comic Sans MS" w:hAnsi="Comic Sans MS"/>
+          <w:sz w:val="24"/>
+          <w:szCs w:val="24"/>
+        </w:rPr>
+      </w:pPr>
+      <w:r>
+        <w:rPr>
+          <w:rFonts w:ascii="Comic Sans MS" w:hAnsi="Comic Sans MS"/>
+          <w:sz w:val="24"/>
+          <w:szCs w:val="24"/>
+        </w:rPr>
+        <w:t>You need to define them in the view.py</w:t>
+      </w:r>
+      <w:r>
+        <w:rPr>
+          <w:rFonts w:ascii="Comic Sans MS" w:hAnsi="Comic Sans MS"/>
+          <w:sz w:val="24"/>
+          <w:szCs w:val="24"/>
+        </w:rPr>
+        <w:t>,</w:t>
+      </w:r>
+    </w:p>
+    <w:p>
+      <w:pPr>
+        <w:rPr>
+          <w:rFonts w:ascii="Comic Sans MS" w:hAnsi="Comic Sans MS"/>
+          <w:sz w:val="24"/>
+          <w:szCs w:val="24"/>
+        </w:rPr>
+      </w:pPr>
+      <w:r>
+        <w:rPr>
+          <w:rFonts w:ascii="Comic Sans MS" w:hAnsi="Comic Sans MS"/>
+          <w:sz w:val="24"/>
+          <w:szCs w:val="24"/>
+        </w:rPr>
+        <w:t>Put the link into the urls.py</w:t>
+      </w:r>
+      <w:r>
+        <w:rPr>
+          <w:rFonts w:ascii="Comic Sans MS" w:hAnsi="Comic Sans MS"/>
+          <w:sz w:val="24"/>
+          <w:szCs w:val="24"/>
+        </w:rPr>
+        <w:t>.</w:t>
+      </w:r>
+    </w:p>
+    <w:p>
+      <w:pPr>
+        <w:rPr>
+          <w:rFonts w:ascii="Comic Sans MS" w:hAnsi="Comic Sans MS"/>
+          <w:sz w:val="24"/>
+          <w:szCs w:val="24"/>
+        </w:rPr>
+      </w:pPr>
+    </w:p>
+    <w:p>
+      <w:pPr>
+        <w:rPr>
+          <w:rFonts w:ascii="Comic Sans MS" w:hAnsi="Comic Sans MS"/>
+          <w:sz w:val="24"/>
+          <w:szCs w:val="24"/>
+        </w:rPr>
+      </w:pPr>
+      <w:r>
+        <w:rPr>
+          <w:rFonts w:ascii="Comic Sans MS" w:hAnsi="Comic Sans MS"/>
+          <w:sz w:val="24"/>
+          <w:szCs w:val="24"/>
+        </w:rPr>
+        <w:t>Define List View:</w:t>
+      </w:r>
+    </w:p>
+    <w:p>
+      <w:pPr>
+        <w:rPr>
+          <w:rFonts w:ascii="Comic Sans MS" w:hAnsi="Comic Sans MS"/>
+          <w:sz w:val="24"/>
+          <w:szCs w:val="24"/>
+        </w:rPr>
+      </w:pPr>
+      <w:r>
+        <w:rPr>
+          <w:rFonts w:ascii="Comic Sans MS" w:hAnsi="Comic Sans MS"/>
+          <w:sz w:val="24"/>
+          <w:szCs w:val="24"/>
+        </w:rPr>
+        <w:drawing>
+          <wp:inline distT="0" distB="0" distL="0" distR="0" wp14:anchorId="7DFC81B0" wp14:editId="5B082E61">
+            <wp:extent cx="5220429" cy="2229161"/>
+            <wp:effectExtent l="0" t="0" r="0" b="0"/>
+            <wp:docPr id="806046438" name="图片 1" descr="屏幕上有字&#10;&#10;描述已自动生成"/>
+            <wp:cNvGraphicFramePr>
+              <a:graphicFrameLocks xmlns:a="http://schemas.openxmlformats.org/drawingml/2006/main" noChangeAspect="1"/>
+            </wp:cNvGraphicFramePr>
+            <a:graphic xmlns:a="http://schemas.openxmlformats.org/drawingml/2006/main">
+              <a:graphicData uri="http://schemas.openxmlformats.org/drawingml/2006/picture">
+                <pic:pic xmlns:pic="http://schemas.openxmlformats.org/drawingml/2006/picture">
+                  <pic:nvPicPr>
+                    <pic:cNvPr id="806046438" name="图片 1" descr="屏幕上有字&#10;&#10;描述已自动生成"/>
+                    <pic:cNvPicPr/>
+                  </pic:nvPicPr>
+                  <pic:blipFill>
+                    <a:blip r:embed="rId38"/>
+                    <a:stretch>
+                      <a:fillRect/>
+                    </a:stretch>
+                  </pic:blipFill>
+                  <pic:spPr>
+                    <a:xfrm>
+                      <a:off x="0" y="0"/>
+                      <a:ext cx="5220429" cy="2229161"/>
+                    </a:xfrm>
+                    <a:prstGeom prst="rect">
+                      <a:avLst/>
+                    </a:prstGeom>
+                  </pic:spPr>
+                </pic:pic>
+              </a:graphicData>
+            </a:graphic>
+          </wp:inline>
+        </w:drawing>
+      </w:r>
+    </w:p>
+    <w:p>
+      <w:pPr>
+        <w:rPr>
+          <w:rFonts w:ascii="Comic Sans MS" w:hAnsi="Comic Sans MS"/>
+          <w:sz w:val="24"/>
+          <w:szCs w:val="24"/>
+        </w:rPr>
+      </w:pPr>
+    </w:p>
+    <w:p>
+      <w:pPr>
+        <w:rPr>
+          <w:rFonts w:ascii="Comic Sans MS" w:hAnsi="Comic Sans MS"/>
+          <w:sz w:val="24"/>
+          <w:szCs w:val="24"/>
+        </w:rPr>
+      </w:pPr>
+      <w:r>
+        <w:rPr>
+          <w:rFonts w:ascii="Comic Sans MS" w:hAnsi="Comic Sans MS"/>
+          <w:sz w:val="24"/>
+          <w:szCs w:val="24"/>
+        </w:rPr>
+        <w:t>Make sure you import the Django.views.generic</w:t>
+      </w:r>
+    </w:p>
+    <w:p>
+      <w:pPr>
+        <w:rPr>
+          <w:rFonts w:ascii="Comic Sans MS" w:hAnsi="Comic Sans MS"/>
+          <w:sz w:val="24"/>
+          <w:szCs w:val="24"/>
+        </w:rPr>
+      </w:pPr>
+      <w:r>
+        <w:rPr>
+          <w:rFonts w:ascii="Comic Sans MS" w:hAnsi="Comic Sans MS"/>
+          <w:sz w:val="24"/>
+          <w:szCs w:val="24"/>
+        </w:rPr>
+        <w:t>And .models</w:t>
+      </w:r>
+    </w:p>
+    <w:p>
+      <w:pPr>
+        <w:rPr>
+          <w:rFonts w:ascii="Comic Sans MS" w:hAnsi="Comic Sans MS"/>
+          <w:sz w:val="24"/>
+          <w:szCs w:val="24"/>
+        </w:rPr>
+      </w:pPr>
+      <w:r>
+        <w:rPr>
+          <w:rFonts w:ascii="Comic Sans MS" w:hAnsi="Comic Sans MS"/>
+          <w:sz w:val="24"/>
+          <w:szCs w:val="24"/>
+        </w:rPr>
+        <w:t>The * means everything in it. It became useful if you are lazy like me, but not recommended if you want best practice.</w:t>
+      </w:r>
+    </w:p>
+    <w:p>
+      <w:pPr>
+        <w:rPr>
+          <w:rFonts w:ascii="Comic Sans MS" w:hAnsi="Comic Sans MS"/>
+          <w:sz w:val="24"/>
+          <w:szCs w:val="24"/>
+        </w:rPr>
+      </w:pPr>
+    </w:p>
+    <w:p>
+      <w:pPr>
+        <w:rPr>
+          <w:rFonts w:ascii="Comic Sans MS" w:hAnsi="Comic Sans MS"/>
+          <w:sz w:val="24"/>
+          <w:szCs w:val="24"/>
+        </w:rPr>
+      </w:pPr>
+      <w:r>
+        <w:rPr>
+          <w:rFonts w:ascii="Comic Sans MS" w:hAnsi="Comic Sans MS"/>
+          <w:sz w:val="24"/>
+          <w:szCs w:val="24"/>
+        </w:rPr>
+        <w:t xml:space="preserve">I defined 2 views, </w:t>
+      </w:r>
+    </w:p>
+    <w:p>
+      <w:pPr>
+        <w:rPr>
+          <w:rFonts w:ascii="Comic Sans MS" w:hAnsi="Comic Sans MS"/>
+          <w:sz w:val="24"/>
+          <w:szCs w:val="24"/>
+        </w:rPr>
+      </w:pPr>
+      <w:r>
+        <w:rPr>
+          <w:rFonts w:ascii="Comic Sans MS" w:hAnsi="Comic Sans MS"/>
+          <w:sz w:val="24"/>
+          <w:szCs w:val="24"/>
+        </w:rPr>
+        <w:t>I make song</w:t>
+      </w:r>
+      <w:r>
+        <w:rPr>
+          <w:rFonts w:ascii="Comic Sans MS" w:hAnsi="Comic Sans MS"/>
+          <w:sz w:val="24"/>
+          <w:szCs w:val="24"/>
+        </w:rPr>
+        <w:t>ListView with ListView as setting and tell it the model we are going to use are song. The ListView automatically get all instances of the song</w:t>
+      </w:r>
+      <w:r>
+        <w:rPr>
+          <w:rFonts w:ascii="Comic Sans MS" w:hAnsi="Comic Sans MS"/>
+          <w:sz w:val="24"/>
+          <w:szCs w:val="24"/>
+        </w:rPr>
+        <w:t>.</w:t>
+      </w:r>
+    </w:p>
+    <w:p>
+      <w:pPr>
+        <w:rPr>
+          <w:rFonts w:ascii="Comic Sans MS" w:hAnsi="Comic Sans MS"/>
+          <w:sz w:val="24"/>
+          <w:szCs w:val="24"/>
+        </w:rPr>
+      </w:pPr>
+      <w:r>
+        <w:rPr>
+          <w:rFonts w:ascii="Comic Sans MS" w:hAnsi="Comic Sans MS"/>
+          <w:sz w:val="24"/>
+          <w:szCs w:val="24"/>
+        </w:rPr>
+        <w:t xml:space="preserve">I make playListDetailView with DetailView, it gets </w:t>
+      </w:r>
+      <w:r>
+        <w:rPr>
+          <w:rFonts w:ascii="Comic Sans MS" w:hAnsi="Comic Sans MS"/>
+          <w:sz w:val="24"/>
+          <w:szCs w:val="24"/>
+        </w:rPr>
+        <w:t>one playlist.</w:t>
+      </w:r>
+    </w:p>
+    <w:p>
+      <w:pPr>
+        <w:rPr>
+          <w:rFonts w:ascii="Comic Sans MS" w:hAnsi="Comic Sans MS"/>
+          <w:sz w:val="24"/>
+          <w:szCs w:val="24"/>
+        </w:rPr>
+      </w:pPr>
+    </w:p>
+    <w:p>
+      <w:pPr>
+        <w:rPr>
+          <w:rFonts w:ascii="Comic Sans MS" w:hAnsi="Comic Sans MS"/>
+          <w:sz w:val="24"/>
+          <w:szCs w:val="24"/>
+        </w:rPr>
+      </w:pPr>
+      <w:r>
+        <w:rPr>
+          <w:rFonts w:ascii="Comic Sans MS" w:hAnsi="Comic Sans MS"/>
+          <w:sz w:val="24"/>
+          <w:szCs w:val="24"/>
+        </w:rPr>
+        <w:t xml:space="preserve">Now we going to add them into the </w:t>
+      </w:r>
+      <w:r>
+        <w:rPr>
+          <w:rFonts w:ascii="Comic Sans MS" w:hAnsi="Comic Sans MS"/>
+          <w:sz w:val="24"/>
+          <w:szCs w:val="24"/>
+        </w:rPr>
+        <w:t>urls.py.</w:t>
+      </w:r>
+    </w:p>
+    <w:p>
+      <w:pPr>
+        <w:rPr>
+          <w:rFonts w:ascii="Comic Sans MS" w:hAnsi="Comic Sans MS"/>
+          <w:sz w:val="24"/>
+          <w:szCs w:val="24"/>
+        </w:rPr>
+      </w:pPr>
+      <w:r>
+        <w:rPr>
+          <w:rFonts w:ascii="Comic Sans MS" w:hAnsi="Comic Sans MS"/>
+          <w:sz w:val="24"/>
+          <w:szCs w:val="24"/>
+        </w:rPr>
+        <w:t xml:space="preserve">Note: We are doing good practice. So instead of </w:t>
+      </w:r>
+      <w:r>
+        <w:rPr>
+          <w:rFonts w:ascii="Comic Sans MS" w:hAnsi="Comic Sans MS"/>
+          <w:sz w:val="24"/>
+          <w:szCs w:val="24"/>
+        </w:rPr>
+        <w:t>putting</w:t>
+      </w:r>
+      <w:r>
+        <w:rPr>
+          <w:rFonts w:ascii="Comic Sans MS" w:hAnsi="Comic Sans MS"/>
+          <w:sz w:val="24"/>
+          <w:szCs w:val="24"/>
+        </w:rPr>
+        <w:t xml:space="preserve"> every urls in the project urls.py. we are going to have separate</w:t>
+      </w:r>
+      <w:r>
+        <w:rPr>
+          <w:rFonts w:ascii="Comic Sans MS" w:hAnsi="Comic Sans MS"/>
+          <w:sz w:val="24"/>
+          <w:szCs w:val="24"/>
+        </w:rPr>
+        <w:t xml:space="preserve"> one under the app folder.</w:t>
+      </w:r>
+    </w:p>
+    <w:p>
+      <w:pPr>
+        <w:rPr>
+          <w:rFonts w:ascii="Comic Sans MS" w:hAnsi="Comic Sans MS"/>
+          <w:sz w:val="24"/>
+          <w:szCs w:val="24"/>
+        </w:rPr>
+      </w:pPr>
+      <w:r>
+        <w:rPr>
+          <w:rFonts w:ascii="Comic Sans MS" w:hAnsi="Comic Sans MS"/>
+          <w:sz w:val="24"/>
+          <w:szCs w:val="24"/>
+        </w:rPr>
+        <w:drawing>
+          <wp:inline distT="0" distB="0" distL="0" distR="0" wp14:anchorId="6CE412F3" wp14:editId="099B705B">
+            <wp:extent cx="5943600" cy="4408170"/>
+            <wp:effectExtent l="0" t="0" r="0" b="0"/>
+            <wp:docPr id="2082463546" name="图片 1" descr="文本&#10;&#10;描述已自动生成"/>
+            <wp:cNvGraphicFramePr>
+              <a:graphicFrameLocks xmlns:a="http://schemas.openxmlformats.org/drawingml/2006/main" noChangeAspect="1"/>
+            </wp:cNvGraphicFramePr>
+            <a:graphic xmlns:a="http://schemas.openxmlformats.org/drawingml/2006/main">
+              <a:graphicData uri="http://schemas.openxmlformats.org/drawingml/2006/picture">
+                <pic:pic xmlns:pic="http://schemas.openxmlformats.org/drawingml/2006/picture">
+                  <pic:nvPicPr>
+                    <pic:cNvPr id="2082463546" name="图片 1" descr="文本&#10;&#10;描述已自动生成"/>
+                    <pic:cNvPicPr/>
+                  </pic:nvPicPr>
+                  <pic:blipFill>
+                    <a:blip r:embed="rId39"/>
+                    <a:stretch>
+                      <a:fillRect/>
+                    </a:stretch>
+                  </pic:blipFill>
+                  <pic:spPr>
+                    <a:xfrm>
+                      <a:off x="0" y="0"/>
+                      <a:ext cx="5943600" cy="4408170"/>
+                    </a:xfrm>
+                    <a:prstGeom prst="rect">
+                      <a:avLst/>
+                    </a:prstGeom>
+                  </pic:spPr>
+                </pic:pic>
+              </a:graphicData>
+            </a:graphic>
+          </wp:inline>
+        </w:drawing>
+      </w:r>
+    </w:p>
+    <w:p>
+      <w:pPr>
+        <w:rPr>
+          <w:rFonts w:ascii="Comic Sans MS" w:hAnsi="Comic Sans MS"/>
+          <w:sz w:val="24"/>
+          <w:szCs w:val="24"/>
+        </w:rPr>
+      </w:pPr>
+      <w:r>
+        <w:rPr>
+          <w:rFonts w:ascii="Comic Sans MS" w:hAnsi="Comic Sans MS"/>
+          <w:sz w:val="24"/>
+          <w:szCs w:val="24"/>
+        </w:rPr>
+        <w:t>In the urls.py, add include in the import and add the path to your app.</w:t>
+      </w:r>
+    </w:p>
+    <w:p>
+      <w:pPr>
+        <w:rPr>
+          <w:rFonts w:ascii="Comic Sans MS" w:hAnsi="Comic Sans MS"/>
+          <w:sz w:val="24"/>
+          <w:szCs w:val="24"/>
+        </w:rPr>
+      </w:pPr>
+    </w:p>
+    <w:p>
+      <w:pPr>
+        <w:rPr>
+          <w:rFonts w:ascii="Comic Sans MS" w:hAnsi="Comic Sans MS"/>
+          <w:sz w:val="24"/>
+          <w:szCs w:val="24"/>
+        </w:rPr>
+      </w:pPr>
+      <w:r>
+        <w:rPr>
+          <w:rFonts w:ascii="Comic Sans MS" w:hAnsi="Comic Sans MS"/>
+          <w:sz w:val="24"/>
+          <w:szCs w:val="24"/>
+        </w:rPr>
+        <w:t>You are going to create a new urls.py under the app folder:</w:t>
+      </w:r>
+    </w:p>
+    <w:p>
+      <w:pPr>
+        <w:rPr>
+          <w:rFonts w:ascii="Comic Sans MS" w:hAnsi="Comic Sans MS"/>
+          <w:sz w:val="24"/>
+          <w:szCs w:val="24"/>
+        </w:rPr>
+      </w:pPr>
+      <w:r>
+        <w:rPr>
+          <w:rFonts w:ascii="Comic Sans MS" w:hAnsi="Comic Sans MS"/>
+          <w:sz w:val="24"/>
+          <w:szCs w:val="24"/>
+        </w:rPr>
+        <w:drawing>
+          <wp:inline distT="0" distB="0" distL="0" distR="0" wp14:anchorId="36F3261D" wp14:editId="44611EB1">
+            <wp:extent cx="5943600" cy="2270760"/>
+            <wp:effectExtent l="0" t="0" r="0" b="0"/>
+            <wp:docPr id="329375211" name="图片 1" descr="电脑的屏幕截图&#10;&#10;描述已自动生成"/>
+            <wp:cNvGraphicFramePr>
+              <a:graphicFrameLocks xmlns:a="http://schemas.openxmlformats.org/drawingml/2006/main" noChangeAspect="1"/>
+            </wp:cNvGraphicFramePr>
+            <a:graphic xmlns:a="http://schemas.openxmlformats.org/drawingml/2006/main">
+              <a:graphicData uri="http://schemas.openxmlformats.org/drawingml/2006/picture">
+                <pic:pic xmlns:pic="http://schemas.openxmlformats.org/drawingml/2006/picture">
+                  <pic:nvPicPr>
+                    <pic:cNvPr id="329375211" name="图片 1" descr="电脑的屏幕截图&#10;&#10;描述已自动生成"/>
+                    <pic:cNvPicPr/>
+                  </pic:nvPicPr>
+                  <pic:blipFill>
+                    <a:blip r:embed="rId40"/>
+                    <a:stretch>
+                      <a:fillRect/>
+                    </a:stretch>
+                  </pic:blipFill>
+                  <pic:spPr>
+                    <a:xfrm>
+                      <a:off x="0" y="0"/>
+                      <a:ext cx="5943600" cy="2270760"/>
+                    </a:xfrm>
+                    <a:prstGeom prst="rect">
+                      <a:avLst/>
+                    </a:prstGeom>
+                  </pic:spPr>
+                </pic:pic>
+              </a:graphicData>
+            </a:graphic>
+          </wp:inline>
+        </w:drawing>
+      </w:r>
+    </w:p>
+    <w:p>
+      <w:pPr>
+        <w:rPr>
+          <w:rFonts w:ascii="Comic Sans MS" w:hAnsi="Comic Sans MS"/>
+          <w:sz w:val="24"/>
+          <w:szCs w:val="24"/>
+        </w:rPr>
+      </w:pPr>
+      <w:r>
+        <w:rPr>
+          <w:rFonts w:ascii="Comic Sans MS" w:hAnsi="Comic Sans MS"/>
+          <w:sz w:val="24"/>
+          <w:szCs w:val="24"/>
+        </w:rPr>
+        <w:t>Make sure you do the import part first,</w:t>
+      </w:r>
+    </w:p>
+    <w:p>
+      <w:pPr>
+        <w:rPr>
+          <w:rFonts w:ascii="Comic Sans MS" w:hAnsi="Comic Sans MS"/>
+          <w:sz w:val="24"/>
+          <w:szCs w:val="24"/>
+        </w:rPr>
+      </w:pPr>
+      <w:r>
+        <w:rPr>
+          <w:rFonts w:ascii="Comic Sans MS" w:hAnsi="Comic Sans MS"/>
+          <w:sz w:val="24"/>
+          <w:szCs w:val="24"/>
+        </w:rPr>
+        <w:t xml:space="preserve">With ‘’ it means the default page when people join the website, I set it so it </w:t>
+      </w:r>
+      <w:r>
+        <w:rPr>
+          <w:rFonts w:ascii="Comic Sans MS" w:hAnsi="Comic Sans MS"/>
+          <w:sz w:val="24"/>
+          <w:szCs w:val="24"/>
+        </w:rPr>
+        <w:t>display using songListView from the views.py and has template name of song_list.</w:t>
+      </w:r>
+    </w:p>
+    <w:p>
+      <w:pPr>
+        <w:rPr>
+          <w:rFonts w:ascii="Comic Sans MS" w:hAnsi="Comic Sans MS"/>
+          <w:sz w:val="24"/>
+          <w:szCs w:val="24"/>
+        </w:rPr>
+      </w:pPr>
+      <w:r>
+        <w:rPr>
+          <w:rFonts w:ascii="Comic Sans MS" w:hAnsi="Comic Sans MS"/>
+          <w:sz w:val="24"/>
+          <w:szCs w:val="24"/>
+        </w:rPr>
+        <w:t>The following is my song_list template:</w:t>
+      </w:r>
+    </w:p>
+    <w:p>
+      <w:pPr>
+        <w:rPr>
+          <w:rFonts w:ascii="Comic Sans MS" w:hAnsi="Comic Sans MS"/>
+          <w:sz w:val="24"/>
+          <w:szCs w:val="24"/>
+        </w:rPr>
+      </w:pPr>
+      <w:r>
+        <w:rPr>
+          <w:rFonts w:ascii="Comic Sans MS" w:hAnsi="Comic Sans MS"/>
+          <w:sz w:val="24"/>
+          <w:szCs w:val="24"/>
+        </w:rPr>
+        <w:drawing>
+          <wp:inline distT="0" distB="0" distL="0" distR="0" wp14:anchorId="4EE3AA23" wp14:editId="685A7CAB">
+            <wp:extent cx="5943600" cy="2021840"/>
+            <wp:effectExtent l="0" t="0" r="0" b="0"/>
+            <wp:docPr id="1531371093" name="图片 1" descr="电脑萤幕的截图&#10;&#10;描述已自动生成"/>
+            <wp:cNvGraphicFramePr>
+              <a:graphicFrameLocks xmlns:a="http://schemas.openxmlformats.org/drawingml/2006/main" noChangeAspect="1"/>
+            </wp:cNvGraphicFramePr>
+            <a:graphic xmlns:a="http://schemas.openxmlformats.org/drawingml/2006/main">
+              <a:graphicData uri="http://schemas.openxmlformats.org/drawingml/2006/picture">
+                <pic:pic xmlns:pic="http://schemas.openxmlformats.org/drawingml/2006/picture">
+                  <pic:nvPicPr>
+                    <pic:cNvPr id="1531371093" name="图片 1" descr="电脑萤幕的截图&#10;&#10;描述已自动生成"/>
+                    <pic:cNvPicPr/>
+                  </pic:nvPicPr>
+                  <pic:blipFill>
+                    <a:blip r:embed="rId41"/>
+                    <a:stretch>
+                      <a:fillRect/>
+                    </a:stretch>
+                  </pic:blipFill>
+                  <pic:spPr>
+                    <a:xfrm>
+                      <a:off x="0" y="0"/>
+                      <a:ext cx="5943600" cy="2021840"/>
+                    </a:xfrm>
+                    <a:prstGeom prst="rect">
+                      <a:avLst/>
+                    </a:prstGeom>
+                  </pic:spPr>
+                </pic:pic>
+              </a:graphicData>
+            </a:graphic>
+          </wp:inline>
+        </w:drawing>
+      </w:r>
+    </w:p>
+    <w:p>
+      <w:pPr>
+        <w:rPr>
+          <w:rFonts w:ascii="Comic Sans MS" w:hAnsi="Comic Sans MS"/>
+          <w:sz w:val="24"/>
+          <w:szCs w:val="24"/>
+        </w:rPr>
+      </w:pPr>
+      <w:r>
+        <w:rPr>
+          <w:rFonts w:ascii="Comic Sans MS" w:hAnsi="Comic Sans MS"/>
+          <w:sz w:val="24"/>
+          <w:szCs w:val="24"/>
+        </w:rPr>
+        <w:t xml:space="preserve">How does it work? See </w:t>
+      </w:r>
+      <w:hyperlink r:id="rId42" w:history="1">
+        <w:r>
+          <w:rPr>
+            <w:rStyle w:val="a7"/>
+            <w:rFonts w:ascii="Comic Sans MS" w:hAnsi="Comic Sans MS"/>
+            <w:sz w:val="24"/>
+            <w:szCs w:val="24"/>
+          </w:rPr>
+          <w:t>here</w:t>
+        </w:r>
+      </w:hyperlink>
+      <w:r>
+        <w:rPr>
+          <w:rFonts w:ascii="Comic Sans MS" w:hAnsi="Comic Sans MS"/>
+          <w:sz w:val="24"/>
+          <w:szCs w:val="24"/>
+        </w:rPr>
+        <w:t>.</w:t>
+      </w:r>
+    </w:p>
+    <w:p>
+      <w:pPr>
+        <w:rPr>
+          <w:rFonts w:ascii="Comic Sans MS" w:hAnsi="Comic Sans MS"/>
+          <w:sz w:val="24"/>
+          <w:szCs w:val="24"/>
+        </w:rPr>
+      </w:pPr>
+    </w:p>
+    <w:p>
+      <w:pPr>
+        <w:rPr>
+          <w:rFonts w:ascii="Comic Sans MS" w:hAnsi="Comic Sans MS"/>
+          <w:sz w:val="24"/>
+          <w:szCs w:val="24"/>
+        </w:rPr>
+      </w:pPr>
+      <w:r>
+        <w:rPr>
+          <w:rFonts w:ascii="Comic Sans MS" w:hAnsi="Comic Sans MS"/>
+          <w:sz w:val="24"/>
+          <w:szCs w:val="24"/>
+        </w:rPr>
+        <w:t>Now run the server,</w:t>
+      </w:r>
+    </w:p>
+    <w:p>
+      <w:pPr>
+        <w:rPr>
+          <w:rFonts w:ascii="Comic Sans MS" w:hAnsi="Comic Sans MS"/>
+          <w:sz w:val="24"/>
+          <w:szCs w:val="24"/>
+        </w:rPr>
+      </w:pPr>
+      <w:r>
+        <w:rPr>
+          <w:rFonts w:ascii="Comic Sans MS" w:hAnsi="Comic Sans MS"/>
+          <w:sz w:val="24"/>
+          <w:szCs w:val="24"/>
+        </w:rPr>
+        <w:t>Type “</w:t>
+      </w:r>
+      <w:r>
+        <w:rPr>
+          <w:rFonts w:ascii="Comic Sans MS" w:hAnsi="Comic Sans MS"/>
+          <w:sz w:val="24"/>
+          <w:szCs w:val="24"/>
+        </w:rPr>
+        <w:t>python manage.py runserver</w:t>
+      </w:r>
+      <w:r>
+        <w:rPr>
+          <w:rFonts w:ascii="Comic Sans MS" w:hAnsi="Comic Sans MS"/>
+          <w:sz w:val="24"/>
+          <w:szCs w:val="24"/>
+        </w:rPr>
+        <w:t>”</w:t>
+      </w:r>
+      <w:r>
+        <w:rPr>
+          <w:rFonts w:ascii="Comic Sans MS" w:hAnsi="Comic Sans MS"/>
+          <w:sz w:val="24"/>
+          <w:szCs w:val="24"/>
+        </w:rPr>
+        <w:t>:</w:t>
+      </w:r>
+    </w:p>
+    <w:p>
+      <w:pPr>
+        <w:rPr>
+          <w:rFonts w:ascii="Comic Sans MS" w:hAnsi="Comic Sans MS"/>
+          <w:sz w:val="24"/>
+          <w:szCs w:val="24"/>
+        </w:rPr>
+      </w:pPr>
+      <w:r>
+        <w:rPr>
+          <w:rFonts w:ascii="Comic Sans MS" w:hAnsi="Comic Sans MS"/>
+          <w:sz w:val="24"/>
+          <w:szCs w:val="24"/>
+        </w:rPr>
+        <w:drawing>
+          <wp:inline distT="0" distB="0" distL="0" distR="0" wp14:anchorId="57C43391" wp14:editId="0F6E7F19">
+            <wp:extent cx="5943600" cy="2988310"/>
+            <wp:effectExtent l="0" t="0" r="0" b="2540"/>
+            <wp:docPr id="536737065" name="图片 1" descr="图片包含 背景图案&#10;&#10;描述已自动生成"/>
+            <wp:cNvGraphicFramePr>
+              <a:graphicFrameLocks xmlns:a="http://schemas.openxmlformats.org/drawingml/2006/main" noChangeAspect="1"/>
+            </wp:cNvGraphicFramePr>
+            <a:graphic xmlns:a="http://schemas.openxmlformats.org/drawingml/2006/main">
+              <a:graphicData uri="http://schemas.openxmlformats.org/drawingml/2006/picture">
+                <pic:pic xmlns:pic="http://schemas.openxmlformats.org/drawingml/2006/picture">
+                  <pic:nvPicPr>
+                    <pic:cNvPr id="536737065" name="图片 1" descr="图片包含 背景图案&#10;&#10;描述已自动生成"/>
+                    <pic:cNvPicPr/>
+                  </pic:nvPicPr>
+                  <pic:blipFill>
+                    <a:blip r:embed="rId43"/>
+                    <a:stretch>
+                      <a:fillRect/>
+                    </a:stretch>
+                  </pic:blipFill>
+                  <pic:spPr>
+                    <a:xfrm>
+                      <a:off x="0" y="0"/>
+                      <a:ext cx="5943600" cy="2988310"/>
+                    </a:xfrm>
+                    <a:prstGeom prst="rect">
+                      <a:avLst/>
+                    </a:prstGeom>
+                  </pic:spPr>
+                </pic:pic>
+              </a:graphicData>
+            </a:graphic>
+          </wp:inline>
+        </w:drawing>
+      </w:r>
+    </w:p>
+    <w:p>
+      <w:pPr>
+        <w:rPr>
+          <w:rFonts w:ascii="Comic Sans MS" w:hAnsi="Comic Sans MS"/>
+          <w:sz w:val="24"/>
+          <w:szCs w:val="24"/>
+        </w:rPr>
+      </w:pPr>
+      <w:r>
+        <w:rPr>
+          <w:rFonts w:ascii="Comic Sans MS" w:hAnsi="Comic Sans MS"/>
+          <w:sz w:val="24"/>
+          <w:szCs w:val="24"/>
+        </w:rPr>
+        <w:t>The above is what you should see.</w:t>
+      </w:r>
+    </w:p>
+    <w:p>
+      <w:pPr>
+        <w:rPr>
+          <w:rFonts w:ascii="Comic Sans MS" w:hAnsi="Comic Sans MS"/>
+          <w:sz w:val="24"/>
+          <w:szCs w:val="24"/>
+        </w:rPr>
+      </w:pPr>
+    </w:p>
+    <w:p>
+      <w:pPr>
+        <w:pStyle w:val="1"/>
+        <w:jc w:val="center"/>
+        <w:rPr>
+          <w:rFonts w:ascii="Comic Sans MS" w:hAnsi="Comic Sans MS"/>
+        </w:rPr>
+      </w:pPr>
+      <w:bookmarkStart w:id="10" w:name="_How_to_manage"/>
+      <w:bookmarkEnd w:id="10"/>
+      <w:r>
+        <w:rPr>
+          <w:rFonts w:ascii="Comic Sans MS" w:hAnsi="Comic Sans MS"/>
+        </w:rPr>
+        <w:t>How to manage your model with admin</w:t>
+      </w:r>
+    </w:p>
+    <w:p>
+      <w:pPr>
+        <w:rPr>
+          <w:rFonts w:ascii="Comic Sans MS" w:hAnsi="Comic Sans MS"/>
+          <w:sz w:val="24"/>
+          <w:szCs w:val="24"/>
+        </w:rPr>
+      </w:pPr>
+    </w:p>
+    <w:p>
+      <w:pPr>
+        <w:rPr>
+          <w:rFonts w:ascii="Comic Sans MS" w:hAnsi="Comic Sans MS"/>
+          <w:sz w:val="24"/>
+          <w:szCs w:val="24"/>
+        </w:rPr>
+      </w:pPr>
+      <w:r>
+        <w:rPr>
+          <w:rFonts w:ascii="Comic Sans MS" w:hAnsi="Comic Sans MS"/>
+          <w:sz w:val="24"/>
+          <w:szCs w:val="24"/>
+        </w:rPr>
+        <w:t>In order to manage your mode with admin.</w:t>
+      </w:r>
+    </w:p>
+    <w:p>
+      <w:pPr>
+        <w:rPr>
+          <w:rFonts w:ascii="Comic Sans MS" w:hAnsi="Comic Sans MS"/>
+          <w:sz w:val="24"/>
+          <w:szCs w:val="24"/>
+        </w:rPr>
+      </w:pPr>
+      <w:r>
+        <w:rPr>
+          <w:rFonts w:ascii="Comic Sans MS" w:hAnsi="Comic Sans MS"/>
+          <w:sz w:val="24"/>
+          <w:szCs w:val="24"/>
+        </w:rPr>
+        <w:t xml:space="preserve">You must first create an admin, or rather super user. </w:t>
+      </w:r>
+    </w:p>
+    <w:p>
+      <w:pPr>
+        <w:rPr>
+          <w:rFonts w:ascii="Comic Sans MS" w:hAnsi="Comic Sans MS"/>
+          <w:sz w:val="24"/>
+          <w:szCs w:val="24"/>
+        </w:rPr>
+      </w:pPr>
+      <w:r>
+        <w:rPr>
+          <w:rFonts w:ascii="Comic Sans MS" w:hAnsi="Comic Sans MS"/>
+          <w:sz w:val="24"/>
+          <w:szCs w:val="24"/>
+        </w:rPr>
+        <w:t>Type “</w:t>
+      </w:r>
+      <w:r>
+        <w:rPr>
+          <w:rFonts w:ascii="Comic Sans MS" w:hAnsi="Comic Sans MS"/>
+          <w:sz w:val="24"/>
+          <w:szCs w:val="24"/>
+        </w:rPr>
+        <w:t>python manage.py createsuperuser</w:t>
+      </w:r>
+      <w:r>
+        <w:rPr>
+          <w:rFonts w:ascii="Comic Sans MS" w:hAnsi="Comic Sans MS"/>
+          <w:sz w:val="24"/>
+          <w:szCs w:val="24"/>
+        </w:rPr>
+        <w:t>”</w:t>
+      </w:r>
+    </w:p>
+    <w:p>
+      <w:pPr>
+        <w:rPr>
+          <w:rFonts w:ascii="Comic Sans MS" w:hAnsi="Comic Sans MS"/>
+          <w:sz w:val="24"/>
+          <w:szCs w:val="24"/>
+        </w:rPr>
+      </w:pPr>
+      <w:r>
+        <w:rPr>
+          <w:rFonts w:ascii="Comic Sans MS" w:hAnsi="Comic Sans MS"/>
+          <w:sz w:val="24"/>
+          <w:szCs w:val="24"/>
+        </w:rPr>
+        <w:t xml:space="preserve">And enter what it </w:t>
+      </w:r>
+      <w:r>
+        <w:rPr>
+          <w:rFonts w:ascii="Comic Sans MS" w:hAnsi="Comic Sans MS"/>
+          <w:sz w:val="24"/>
+          <w:szCs w:val="24"/>
+        </w:rPr>
+        <w:t>asks</w:t>
+      </w:r>
+      <w:r>
+        <w:rPr>
+          <w:rFonts w:ascii="Comic Sans MS" w:hAnsi="Comic Sans MS"/>
+          <w:sz w:val="24"/>
+          <w:szCs w:val="24"/>
+        </w:rPr>
+        <w:t xml:space="preserve"> you to do</w:t>
+      </w:r>
+      <w:r>
+        <w:rPr>
+          <w:rFonts w:ascii="Comic Sans MS" w:hAnsi="Comic Sans MS"/>
+          <w:sz w:val="24"/>
+          <w:szCs w:val="24"/>
+        </w:rPr>
+        <w:t>.</w:t>
+      </w:r>
+    </w:p>
+    <w:p>
+      <w:pPr>
+        <w:rPr>
+          <w:rFonts w:ascii="Comic Sans MS" w:hAnsi="Comic Sans MS"/>
+          <w:sz w:val="24"/>
+          <w:szCs w:val="24"/>
+        </w:rPr>
+      </w:pPr>
+    </w:p>
+    <w:p>
+      <w:pPr>
+        <w:rPr>
+          <w:rFonts w:ascii="Comic Sans MS" w:hAnsi="Comic Sans MS"/>
+          <w:sz w:val="24"/>
+          <w:szCs w:val="24"/>
+        </w:rPr>
+      </w:pPr>
+      <w:r>
+        <w:rPr>
+          <w:rFonts w:ascii="Comic Sans MS" w:hAnsi="Comic Sans MS"/>
+          <w:sz w:val="24"/>
+          <w:szCs w:val="24"/>
+        </w:rPr>
+        <w:t>Then you going to add your model under the admin.py</w:t>
+      </w:r>
+    </w:p>
+    <w:p>
+      <w:pPr>
+        <w:rPr>
+          <w:rFonts w:ascii="Comic Sans MS" w:hAnsi="Comic Sans MS"/>
+          <w:sz w:val="24"/>
+          <w:szCs w:val="24"/>
+        </w:rPr>
+      </w:pPr>
+      <w:r>
+        <w:rPr>
+          <w:rFonts w:ascii="Comic Sans MS" w:hAnsi="Comic Sans MS"/>
+          <w:sz w:val="24"/>
+          <w:szCs w:val="24"/>
+        </w:rPr>
+        <w:drawing>
+          <wp:inline distT="0" distB="0" distL="0" distR="0" wp14:anchorId="3CC6E8DD" wp14:editId="35E0297F">
+            <wp:extent cx="3648584" cy="1552792"/>
+            <wp:effectExtent l="0" t="0" r="0" b="9525"/>
+            <wp:docPr id="1534592115" name="图片 1" descr="文本&#10;&#10;描述已自动生成"/>
+            <wp:cNvGraphicFramePr>
+              <a:graphicFrameLocks xmlns:a="http://schemas.openxmlformats.org/drawingml/2006/main" noChangeAspect="1"/>
+            </wp:cNvGraphicFramePr>
+            <a:graphic xmlns:a="http://schemas.openxmlformats.org/drawingml/2006/main">
+              <a:graphicData uri="http://schemas.openxmlformats.org/drawingml/2006/picture">
+                <pic:pic xmlns:pic="http://schemas.openxmlformats.org/drawingml/2006/picture">
+                  <pic:nvPicPr>
+                    <pic:cNvPr id="1534592115" name="图片 1" descr="文本&#10;&#10;描述已自动生成"/>
+                    <pic:cNvPicPr/>
+                  </pic:nvPicPr>
+                  <pic:blipFill>
+                    <a:blip r:embed="rId44"/>
+                    <a:stretch>
+                      <a:fillRect/>
+                    </a:stretch>
+                  </pic:blipFill>
+                  <pic:spPr>
+                    <a:xfrm>
+                      <a:off x="0" y="0"/>
+                      <a:ext cx="3648584" cy="1552792"/>
+                    </a:xfrm>
+                    <a:prstGeom prst="rect">
+                      <a:avLst/>
+                    </a:prstGeom>
+                  </pic:spPr>
+                </pic:pic>
+              </a:graphicData>
+            </a:graphic>
+          </wp:inline>
+        </w:drawing>
+      </w:r>
+    </w:p>
+    <w:p>
+      <w:pPr>
+        <w:rPr>
+          <w:rFonts w:ascii="Comic Sans MS" w:hAnsi="Comic Sans MS"/>
+          <w:sz w:val="24"/>
+          <w:szCs w:val="24"/>
+        </w:rPr>
+      </w:pPr>
+    </w:p>
+    <w:p>
+      <w:pPr>
+        <w:rPr>
+          <w:rFonts w:ascii="Comic Sans MS" w:hAnsi="Comic Sans MS"/>
+          <w:noProof/>
+        </w:rPr>
+      </w:pPr>
+      <w:r>
+        <w:rPr>
+          <w:rFonts w:ascii="Comic Sans MS" w:hAnsi="Comic Sans MS"/>
+          <w:sz w:val="24"/>
+          <w:szCs w:val="24"/>
+        </w:rPr>
+        <w:t>Once you finish, go to the website and type …/admin in the top bar.</w:t>
+      </w:r>
+      <w:r>
+        <w:rPr>
+          <w:rFonts w:ascii="Comic Sans MS" w:hAnsi="Comic Sans MS"/>
+          <w:noProof/>
+        </w:rPr>
+        <w:t xml:space="preserve"> </w:t>
+      </w:r>
+      <w:r>
+        <w:rPr>
+          <w:rFonts w:ascii="Comic Sans MS" w:hAnsi="Comic Sans MS"/>
+          <w:sz w:val="24"/>
+          <w:szCs w:val="24"/>
+        </w:rPr>
+        <w:drawing>
+          <wp:inline distT="0" distB="0" distL="0" distR="0" wp14:anchorId="2784877A" wp14:editId="224E170F">
+            <wp:extent cx="1667108" cy="314369"/>
+            <wp:effectExtent l="0" t="0" r="9525" b="9525"/>
+            <wp:docPr id="20564041" name="图片 1"/>
+            <wp:cNvGraphicFramePr>
+              <a:graphicFrameLocks xmlns:a="http://schemas.openxmlformats.org/drawingml/2006/main" noChangeAspect="1"/>
+            </wp:cNvGraphicFramePr>
+            <a:graphic xmlns:a="http://schemas.openxmlformats.org/drawingml/2006/main">
+              <a:graphicData uri="http://schemas.openxmlformats.org/drawingml/2006/picture">
+                <pic:pic xmlns:pic="http://schemas.openxmlformats.org/drawingml/2006/picture">
+                  <pic:nvPicPr>
+                    <pic:cNvPr id="20564041" name=""/>
+                    <pic:cNvPicPr/>
+                  </pic:nvPicPr>
+                  <pic:blipFill>
+                    <a:blip r:embed="rId45"/>
+                    <a:stretch>
+                      <a:fillRect/>
+                    </a:stretch>
+                  </pic:blipFill>
+                  <pic:spPr>
+                    <a:xfrm>
+                      <a:off x="0" y="0"/>
+                      <a:ext cx="1667108" cy="314369"/>
+                    </a:xfrm>
+                    <a:prstGeom prst="rect">
+                      <a:avLst/>
+                    </a:prstGeom>
+                  </pic:spPr>
+                </pic:pic>
+              </a:graphicData>
+            </a:graphic>
+          </wp:inline>
+        </w:drawing>
+      </w:r>
+      <w:r>
+        <w:rPr>
+          <w:rFonts w:ascii="Comic Sans MS" w:hAnsi="Comic Sans MS"/>
+          <w:noProof/>
+        </w:rPr>
+        <w:t xml:space="preserve"> </w:t>
+      </w:r>
+      <w:r>
+        <w:rPr>
+          <w:rFonts w:ascii="Comic Sans MS" w:hAnsi="Comic Sans MS"/>
+          <w:noProof/>
+        </w:rPr>
+        <w:t>Then press enter key.</w:t>
+      </w:r>
+    </w:p>
+    <w:p>
+      <w:pPr>
+        <w:rPr>
+          <w:rFonts w:ascii="Comic Sans MS" w:hAnsi="Comic Sans MS"/>
+          <w:noProof/>
+        </w:rPr>
+      </w:pPr>
+      <w:r>
+        <w:rPr>
+          <w:rFonts w:ascii="Comic Sans MS" w:hAnsi="Comic Sans MS"/>
+          <w:noProof/>
+        </w:rPr>
+        <w:t>You should see this:</w:t>
+      </w:r>
+    </w:p>
+    <w:p>
+      <w:pPr>
+        <w:rPr>
+          <w:rFonts w:ascii="Comic Sans MS" w:hAnsi="Comic Sans MS"/>
+          <w:sz w:val="24"/>
+          <w:szCs w:val="24"/>
+        </w:rPr>
+      </w:pPr>
+      <w:r>
+        <w:rPr>
+          <w:rFonts w:ascii="Comic Sans MS" w:hAnsi="Comic Sans MS"/>
+          <w:sz w:val="24"/>
+          <w:szCs w:val="24"/>
+        </w:rPr>
+        <w:drawing>
+          <wp:inline distT="0" distB="0" distL="0" distR="0" wp14:anchorId="29433763" wp14:editId="12B093E1">
+            <wp:extent cx="5153744" cy="3410426"/>
+            <wp:effectExtent l="0" t="0" r="8890" b="0"/>
+            <wp:docPr id="2070009486" name="图片 1" descr="图形用户界面, 文本, 应用程序, 电子邮件, 网站&#10;&#10;描述已自动生成"/>
+            <wp:cNvGraphicFramePr>
+              <a:graphicFrameLocks xmlns:a="http://schemas.openxmlformats.org/drawingml/2006/main" noChangeAspect="1"/>
+            </wp:cNvGraphicFramePr>
+            <a:graphic xmlns:a="http://schemas.openxmlformats.org/drawingml/2006/main">
+              <a:graphicData uri="http://schemas.openxmlformats.org/drawingml/2006/picture">
+                <pic:pic xmlns:pic="http://schemas.openxmlformats.org/drawingml/2006/picture">
+                  <pic:nvPicPr>
+                    <pic:cNvPr id="2070009486" name="图片 1" descr="图形用户界面, 文本, 应用程序, 电子邮件, 网站&#10;&#10;描述已自动生成"/>
+                    <pic:cNvPicPr/>
+                  </pic:nvPicPr>
+                  <pic:blipFill>
+                    <a:blip r:embed="rId46"/>
+                    <a:stretch>
+                      <a:fillRect/>
+                    </a:stretch>
+                  </pic:blipFill>
+                  <pic:spPr>
+                    <a:xfrm>
+                      <a:off x="0" y="0"/>
+                      <a:ext cx="5153744" cy="3410426"/>
+                    </a:xfrm>
+                    <a:prstGeom prst="rect">
+                      <a:avLst/>
+                    </a:prstGeom>
+                  </pic:spPr>
+                </pic:pic>
+              </a:graphicData>
+            </a:graphic>
+          </wp:inline>
+        </w:drawing>
+      </w:r>
+    </w:p>
+    <w:p>
+      <w:pPr>
+        <w:rPr>
+          <w:rFonts w:ascii="Comic Sans MS" w:hAnsi="Comic Sans MS"/>
+          <w:sz w:val="24"/>
+          <w:szCs w:val="24"/>
+        </w:rPr>
+      </w:pPr>
+    </w:p>
+    <w:p>
+      <w:pPr>
+        <w:rPr>
+          <w:rFonts w:ascii="Comic Sans MS" w:hAnsi="Comic Sans MS"/>
+          <w:sz w:val="24"/>
+          <w:szCs w:val="24"/>
+        </w:rPr>
+      </w:pPr>
+      <w:r>
+        <w:rPr>
+          <w:rFonts w:ascii="Comic Sans MS" w:hAnsi="Comic Sans MS"/>
+          <w:sz w:val="24"/>
+          <w:szCs w:val="24"/>
+        </w:rPr>
+        <w:t>After login, you should see:</w:t>
+      </w:r>
+    </w:p>
+    <w:p>
+      <w:pPr>
+        <w:rPr>
+          <w:rFonts w:ascii="Comic Sans MS" w:hAnsi="Comic Sans MS"/>
+          <w:sz w:val="24"/>
+          <w:szCs w:val="24"/>
+        </w:rPr>
+      </w:pPr>
+      <w:r>
+        <w:rPr>
+          <w:rFonts w:ascii="Comic Sans MS" w:hAnsi="Comic Sans MS"/>
+          <w:sz w:val="24"/>
+          <w:szCs w:val="24"/>
+        </w:rPr>
+        <w:drawing>
+          <wp:inline distT="0" distB="0" distL="0" distR="0" wp14:anchorId="2FB0564E" wp14:editId="438F96F3">
+            <wp:extent cx="5943600" cy="2247900"/>
+            <wp:effectExtent l="0" t="0" r="0" b="0"/>
+            <wp:docPr id="1195953306" name="图片 1" descr="图形用户界面, 应用程序&#10;&#10;描述已自动生成"/>
+            <wp:cNvGraphicFramePr>
+              <a:graphicFrameLocks xmlns:a="http://schemas.openxmlformats.org/drawingml/2006/main" noChangeAspect="1"/>
+            </wp:cNvGraphicFramePr>
+            <a:graphic xmlns:a="http://schemas.openxmlformats.org/drawingml/2006/main">
+              <a:graphicData uri="http://schemas.openxmlformats.org/drawingml/2006/picture">
+                <pic:pic xmlns:pic="http://schemas.openxmlformats.org/drawingml/2006/picture">
+                  <pic:nvPicPr>
+                    <pic:cNvPr id="1195953306" name="图片 1" descr="图形用户界面, 应用程序&#10;&#10;描述已自动生成"/>
+                    <pic:cNvPicPr/>
+                  </pic:nvPicPr>
+                  <pic:blipFill>
+                    <a:blip r:embed="rId47"/>
+                    <a:stretch>
+                      <a:fillRect/>
+                    </a:stretch>
+                  </pic:blipFill>
+                  <pic:spPr>
+                    <a:xfrm>
+                      <a:off x="0" y="0"/>
+                      <a:ext cx="5943600" cy="2247900"/>
+                    </a:xfrm>
+                    <a:prstGeom prst="rect">
+                      <a:avLst/>
+                    </a:prstGeom>
+                  </pic:spPr>
+                </pic:pic>
+              </a:graphicData>
+            </a:graphic>
+          </wp:inline>
+        </w:drawing>
+      </w:r>
+    </w:p>
+    <w:p>
+      <w:pPr>
+        <w:rPr>
+          <w:rFonts w:ascii="Comic Sans MS" w:hAnsi="Comic Sans MS"/>
+          <w:sz w:val="24"/>
+          <w:szCs w:val="24"/>
+        </w:rPr>
+      </w:pPr>
+      <w:r>
+        <w:rPr>
+          <w:rFonts w:ascii="Comic Sans MS" w:hAnsi="Comic Sans MS"/>
+          <w:sz w:val="24"/>
+          <w:szCs w:val="24"/>
+        </w:rPr>
+        <w:t>Now you know how to add change and delete from the admin website.</w:t>
+      </w:r>
+    </w:p>
+    <w:p>
+      <w:pPr>
+        <w:rPr>
+          <w:rFonts w:ascii="Comic Sans MS" w:hAnsi="Comic Sans MS"/>
+          <w:sz w:val="24"/>
+          <w:szCs w:val="24"/>
+        </w:rPr>
+      </w:pPr>
+    </w:p>
+    <w:p>
+      <w:pPr>
+        <w:rPr>
+          <w:rFonts w:ascii="Comic Sans MS" w:hAnsi="Comic Sans MS"/>
+          <w:sz w:val="24"/>
+          <w:szCs w:val="24"/>
+        </w:rPr>
+      </w:pPr>
+      <w:r>
+        <w:rPr>
+          <w:rFonts w:ascii="Comic Sans MS" w:hAnsi="Comic Sans MS"/>
+          <w:sz w:val="24"/>
+          <w:szCs w:val="24"/>
+        </w:rPr>
+        <w:t xml:space="preserve">Congratulations! You finished! You </w:t>
+      </w:r>
+      <w:r>
+        <w:rPr>
+          <w:rFonts w:ascii="Comic Sans MS" w:hAnsi="Comic Sans MS"/>
+          <w:sz w:val="24"/>
+          <w:szCs w:val="24"/>
+        </w:rPr>
+        <w:t>read</w:t>
+      </w:r>
+      <w:r>
+        <w:rPr>
+          <w:rFonts w:ascii="Comic Sans MS" w:hAnsi="Comic Sans MS"/>
+          <w:sz w:val="24"/>
+          <w:szCs w:val="24"/>
+        </w:rPr>
+        <w:t xml:space="preserve"> the DOCUMENTAION! </w:t>
+      </w:r>
+      <w:r>
+        <w:rPr>
+          <w:rFonts w:ascii="Comic Sans MS" w:hAnsi="Comic Sans MS"/>
+          <w:sz w:val="24"/>
+          <w:szCs w:val="24"/>
+        </w:rPr>
+        <w:t xml:space="preserve">Hopefully you get the basic idea now. if any questions arise, just </w:t>
+      </w:r>
+      <w:r>
+        <w:rPr>
+          <w:rFonts w:ascii="Comic Sans MS" w:hAnsi="Comic Sans MS"/>
+          <w:sz w:val="24"/>
+          <w:szCs w:val="24"/>
+        </w:rPr>
+        <w:t>investigate</w:t>
+      </w:r>
+      <w:r>
+        <w:rPr>
+          <w:rFonts w:ascii="Comic Sans MS" w:hAnsi="Comic Sans MS"/>
+          <w:sz w:val="24"/>
+          <w:szCs w:val="24"/>
+        </w:rPr>
+        <w:t xml:space="preserve"> this first before asking other people. </w:t>
+      </w:r>
+    </w:p>
+    <w:p>
+      <w:pPr>
+        <w:rPr>
+          <w:rFonts w:ascii="Comic Sans MS" w:hAnsi="Comic Sans MS"/>
+          <w:sz w:val="24"/>
+          <w:szCs w:val="24"/>
+        </w:rPr>
+      </w:pPr>
+    </w:p>
+    <w:p>
+      <w:pPr>
+        <w:rPr>
+          <w:rFonts w:ascii="Comic Sans MS" w:hAnsi="Comic Sans MS"/>
+          <w:sz w:val="24"/>
+          <w:szCs w:val="24"/>
+        </w:rPr>
+      </w:pPr>
+      <w:r>
+        <w:rPr>
+          <w:rFonts w:ascii="Comic Sans MS" w:hAnsi="Comic Sans MS"/>
+          <w:sz w:val="24"/>
+          <w:szCs w:val="24"/>
+        </w:rPr>
+        <w:t>If you feel the documentation is not good enough, let team lead know, he will make sure the person who make this document gets it.</w:t>
+      </w:r>
+    </w:p>
+    <w:p>
+      <w:pPr>
+        <w:rPr>
+          <w:rFonts w:ascii="Comic Sans MS" w:hAnsi="Comic Sans MS"/>
+          <w:sz w:val="24"/>
+          <w:szCs w:val="24"/>
+        </w:rPr>
+      </w:pPr>
+    </w:p>
+    <w:p>
+      <w:pPr>
+        <w:rPr>
+          <w:rFonts w:ascii="Comic Sans MS" w:hAnsi="Comic Sans MS"/>
+          <w:sz w:val="24"/>
+          <w:szCs w:val="24"/>
+        </w:rPr>
+      </w:pPr>
+      <w:r>
+        <w:rPr>
+          <w:rFonts w:ascii="Comic Sans MS" w:hAnsi="Comic Sans MS"/>
+          <w:sz w:val="24"/>
+          <w:szCs w:val="24"/>
+        </w:rPr>
+        <w:t xml:space="preserve">Anyways, you should be able to jump right into the Django right now. </w:t>
+      </w:r>
+      <w:r>
+        <w:rPr>
+          <w:rFonts w:ascii="Comic Sans MS" w:hAnsi="Comic Sans MS"/>
+          <w:sz w:val="24"/>
+          <w:szCs w:val="24"/>
+        </w:rPr>
+        <w:t>Please note that it is a little bit different if you are getting a project instead of creating one. You will see how it is done in the next document, whenever that is.</w:t>
+      </w:r>
+    </w:p>
+    <w:p>
+      <w:pPr>
+        <w:rPr>
+          <w:rFonts w:ascii="Comic Sans MS" w:hAnsi="Comic Sans MS"/>
+          <w:sz w:val="24"/>
+          <w:szCs w:val="24"/>
+        </w:rPr>
+      </w:pPr>
+    </w:p>
+    <w:p>
+      <w:pPr>
+        <w:rPr>
+          <w:rFonts w:ascii="Comic Sans MS" w:hAnsi="Comic Sans MS"/>
+          <w:sz w:val="24"/>
+          <w:szCs w:val="24"/>
+        </w:rPr>
+      </w:pPr>
+      <w:r>
+        <w:rPr>
+          <w:rFonts w:ascii="Comic Sans MS" w:hAnsi="Comic Sans MS"/>
+          <w:sz w:val="24"/>
+          <w:szCs w:val="24"/>
+        </w:rPr>
+        <w:t>I wish you best of luck, and have fun.</w:t>
+      </w:r>
     </w:p>
     <w:sectPr>
       <w:pgSz w:w="12240" w:h="15840"/>

</xml_diff>